<commit_message>
Risoluzione bug Rettifiche documentazione
</commit_message>
<xml_diff>
--- a/Documentazione/ODD/ODDv1.5.docx
+++ b/Documentazione/ODD/ODDv1.5.docx
@@ -298,8 +298,6 @@
           <w:lang w:eastAsia="it-IT"/>
         </w:rPr>
       </w:pPr>
-      <w:bookmarkStart w:id="0" w:name="_GoBack"/>
-      <w:bookmarkEnd w:id="0"/>
       <w:r>
         <w:rPr>
           <w:noProof/>
@@ -3625,81 +3623,81 @@
       <w:pPr>
         <w:pStyle w:val="Titolo1"/>
       </w:pPr>
-      <w:bookmarkStart w:id="1" w:name="_Toc464817488"/>
-      <w:bookmarkStart w:id="2" w:name="_Toc465878449"/>
-      <w:bookmarkStart w:id="3" w:name="_Toc465948019"/>
-      <w:bookmarkStart w:id="4" w:name="_Toc475289751"/>
+      <w:bookmarkStart w:id="0" w:name="_Toc464817488"/>
+      <w:bookmarkStart w:id="1" w:name="_Toc465878449"/>
+      <w:bookmarkStart w:id="2" w:name="_Toc465948019"/>
+      <w:bookmarkStart w:id="3" w:name="_Toc475289751"/>
       <w:r>
         <w:lastRenderedPageBreak/>
         <w:t>Introduzione</w:t>
       </w:r>
+      <w:bookmarkEnd w:id="0"/>
       <w:bookmarkEnd w:id="1"/>
       <w:bookmarkEnd w:id="2"/>
       <w:bookmarkEnd w:id="3"/>
+    </w:p>
+    <w:p>
+      <w:r>
+        <w:t>Lo scopo del</w:t>
+      </w:r>
+      <w:r>
+        <w:t>l’</w:t>
+      </w:r>
+      <w:r>
+        <w:t xml:space="preserve">Object Design </w:t>
+      </w:r>
+      <w:r>
+        <w:t xml:space="preserve">Document </w:t>
+      </w:r>
+      <w:r>
+        <w:t xml:space="preserve">è quello di specificare i servizi che ogni sottosistema, </w:t>
+      </w:r>
+      <w:r>
+        <w:t xml:space="preserve">che è stato </w:t>
+      </w:r>
+      <w:r>
+        <w:t>presentato nel System Design</w:t>
+      </w:r>
+      <w:r>
+        <w:t xml:space="preserve"> Document</w:t>
+      </w:r>
+      <w:r>
+        <w:t>, offre in termini di classi includendo operazioni, tipi, argomenti e signature in modo da avere una specifica completa. Questo documento serve come base per l’implementazione</w:t>
+      </w:r>
+      <w:r>
+        <w:t xml:space="preserve"> del progetto software</w:t>
+      </w:r>
+      <w:r>
+        <w:t>.</w:t>
+      </w:r>
+    </w:p>
+    <w:p/>
+    <w:p>
+      <w:pPr>
+        <w:pStyle w:val="Titolo2"/>
+      </w:pPr>
+      <w:bookmarkStart w:id="4" w:name="_Toc475289752"/>
+      <w:r>
+        <w:t>Scelte di design degli Oggetti</w:t>
+      </w:r>
       <w:bookmarkEnd w:id="4"/>
     </w:p>
     <w:p>
-      <w:r>
-        <w:t>Lo scopo del</w:t>
-      </w:r>
-      <w:r>
-        <w:t>l’</w:t>
-      </w:r>
-      <w:r>
-        <w:t xml:space="preserve">Object Design </w:t>
-      </w:r>
-      <w:r>
-        <w:t xml:space="preserve">Document </w:t>
-      </w:r>
-      <w:r>
-        <w:t xml:space="preserve">è quello di specificare i servizi che ogni sottosistema, </w:t>
-      </w:r>
-      <w:r>
-        <w:t xml:space="preserve">che è stato </w:t>
-      </w:r>
-      <w:r>
-        <w:t>presentato nel System Design</w:t>
-      </w:r>
-      <w:r>
-        <w:t xml:space="preserve"> Document</w:t>
-      </w:r>
-      <w:r>
-        <w:t>, offre in termini di classi includendo operazioni, tipi, argomenti e signature in modo da avere una specifica completa. Questo documento serve come base per l’implementazione</w:t>
-      </w:r>
-      <w:r>
-        <w:t xml:space="preserve"> del progetto software</w:t>
-      </w:r>
-      <w:r>
-        <w:t>.</w:t>
-      </w:r>
-    </w:p>
-    <w:p/>
-    <w:p>
-      <w:pPr>
-        <w:pStyle w:val="Titolo2"/>
-      </w:pPr>
-      <w:bookmarkStart w:id="5" w:name="_Toc475289752"/>
-      <w:r>
-        <w:t>Scelte di design degli Oggetti</w:t>
+      <w:pPr>
+        <w:rPr>
+          <w:lang w:eastAsia="en-US"/>
+        </w:rPr>
+      </w:pPr>
+    </w:p>
+    <w:p>
+      <w:pPr>
+        <w:pStyle w:val="Titolo3"/>
+      </w:pPr>
+      <w:bookmarkStart w:id="5" w:name="_Toc475289753"/>
+      <w:r>
+        <w:t>Interfaccia vs. Usabilità</w:t>
       </w:r>
       <w:bookmarkEnd w:id="5"/>
-    </w:p>
-    <w:p>
-      <w:pPr>
-        <w:rPr>
-          <w:lang w:eastAsia="en-US"/>
-        </w:rPr>
-      </w:pPr>
-    </w:p>
-    <w:p>
-      <w:pPr>
-        <w:pStyle w:val="Titolo3"/>
-      </w:pPr>
-      <w:bookmarkStart w:id="6" w:name="_Toc475289753"/>
-      <w:r>
-        <w:t>Interfaccia vs. Usabilità</w:t>
-      </w:r>
-      <w:bookmarkEnd w:id="6"/>
     </w:p>
     <w:p>
       <w:pPr>
@@ -3768,10 +3766,52 @@
       <w:pPr>
         <w:pStyle w:val="Titolo3"/>
       </w:pPr>
-      <w:bookmarkStart w:id="7" w:name="_Toc475289754"/>
+      <w:bookmarkStart w:id="6" w:name="_Toc475289754"/>
       <w:r>
         <w:t>Tempo di rilascio vs Tolleranza ai fault</w:t>
       </w:r>
+      <w:bookmarkEnd w:id="6"/>
+    </w:p>
+    <w:p>
+      <w:pPr>
+        <w:rPr>
+          <w:lang w:eastAsia="en-US"/>
+        </w:rPr>
+      </w:pPr>
+      <w:r>
+        <w:rPr>
+          <w:lang w:eastAsia="en-US"/>
+        </w:rPr>
+        <w:t xml:space="preserve">Una volta creata la struttura principale verrà dedicato tempo in più per la creazione di controllori in grado di gestire ogni eventuale errore della web application e verrà </w:t>
+      </w:r>
+      <w:r>
+        <w:rPr>
+          <w:lang w:eastAsia="en-US"/>
+        </w:rPr>
+        <w:t>assicurato un minimo di 4 backup giornalieri</w:t>
+      </w:r>
+      <w:r>
+        <w:rPr>
+          <w:lang w:eastAsia="en-US"/>
+        </w:rPr>
+        <w:t xml:space="preserve"> che permetteranno di avere un’istantanea del database che, in caso di guasti, sarà subito disponibile per la rimessa in funzione dell’intera applicazione.</w:t>
+      </w:r>
+    </w:p>
+    <w:p>
+      <w:pPr>
+        <w:rPr>
+          <w:lang w:eastAsia="en-US"/>
+        </w:rPr>
+      </w:pPr>
+    </w:p>
+    <w:p>
+      <w:pPr>
+        <w:pStyle w:val="Titolo3"/>
+      </w:pPr>
+      <w:bookmarkStart w:id="7" w:name="_Toc475289755"/>
+      <w:r>
+        <w:t>Sicurezza vs. Efficienza</w:t>
+      </w:r>
       <w:bookmarkEnd w:id="7"/>
     </w:p>
     <w:p>
@@ -3784,33 +3824,43 @@
         <w:rPr>
           <w:lang w:eastAsia="en-US"/>
         </w:rPr>
-        <w:t xml:space="preserve">Una volta creata la struttura principale verrà dedicato tempo in più per la creazione di controllori in grado di gestire ogni eventuale errore </w:t>
-      </w:r>
-      <w:proofErr w:type="gramStart"/>
+        <w:t xml:space="preserve">Verrà implementato un modulo dedicato interamente all’autenticazione degli utenti che permetterà </w:t>
+      </w:r>
       <w:r>
         <w:rPr>
           <w:lang w:eastAsia="en-US"/>
         </w:rPr>
-        <w:t>della web</w:t>
-      </w:r>
-      <w:proofErr w:type="gramEnd"/>
-      <w:r>
+        <w:t>di mantenere privati gli account dei clienti/amministratori e che permetterà, solo dopo effettuata l’autenticazione, l’acquisto di beni/servizi (da parte dei clienti) e la modifica del database (da parte degli amministratori).</w:t>
+      </w:r>
+    </w:p>
+    <w:p>
+      <w:pPr>
         <w:rPr>
           <w:lang w:eastAsia="en-US"/>
         </w:rPr>
-        <w:t xml:space="preserve"> application e verrà </w:t>
-      </w:r>
-      <w:r>
+      </w:pPr>
+    </w:p>
+    <w:p>
+      <w:pPr>
+        <w:pStyle w:val="Titolo3"/>
+      </w:pPr>
+      <w:bookmarkStart w:id="8" w:name="_Toc475289756"/>
+      <w:r>
+        <w:t>Comprensibilità vs. Tempo</w:t>
+      </w:r>
+      <w:bookmarkEnd w:id="8"/>
+    </w:p>
+    <w:p>
+      <w:pPr>
         <w:rPr>
           <w:lang w:eastAsia="en-US"/>
         </w:rPr>
-        <w:t>assicurato un minimo di 4 backup giornalieri</w:t>
-      </w:r>
+      </w:pPr>
       <w:r>
         <w:rPr>
           <w:lang w:eastAsia="en-US"/>
         </w:rPr>
-        <w:t xml:space="preserve"> che permetteranno di avere un’istantanea del database che, in caso di guasti, sarà subito disponibile per la rimessa in funzione dell’intera applicazione.</w:t>
+        <w:t>La stesura del codice sarà suddivisa in parti e commentata per rendere il più leggibile possibile lo stesso e permettere a terzi eventuali modifiche strutturali.</w:t>
       </w:r>
     </w:p>
     <w:p>
@@ -3824,77 +3874,11 @@
       <w:pPr>
         <w:pStyle w:val="Titolo3"/>
       </w:pPr>
-      <w:bookmarkStart w:id="8" w:name="_Toc475289755"/>
-      <w:r>
-        <w:t>Sicurezza vs. Efficienza</w:t>
-      </w:r>
-      <w:bookmarkEnd w:id="8"/>
-    </w:p>
-    <w:p>
-      <w:pPr>
-        <w:rPr>
-          <w:lang w:eastAsia="en-US"/>
-        </w:rPr>
-      </w:pPr>
-      <w:r>
-        <w:rPr>
-          <w:lang w:eastAsia="en-US"/>
-        </w:rPr>
-        <w:t xml:space="preserve">Verrà implementato un modulo dedicato interamente all’autenticazione degli utenti che permetterà </w:t>
-      </w:r>
-      <w:r>
-        <w:rPr>
-          <w:lang w:eastAsia="en-US"/>
-        </w:rPr>
-        <w:t>di mantenere privati gli account dei clienti/amministratori e che permetterà, solo dopo effettuata l’autenticazione, l’acquisto di beni/servizi (da parte dei clienti) e la modifica del database (da parte degli amministratori).</w:t>
-      </w:r>
-    </w:p>
-    <w:p>
-      <w:pPr>
-        <w:rPr>
-          <w:lang w:eastAsia="en-US"/>
-        </w:rPr>
-      </w:pPr>
-    </w:p>
-    <w:p>
-      <w:pPr>
-        <w:pStyle w:val="Titolo3"/>
-      </w:pPr>
-      <w:bookmarkStart w:id="9" w:name="_Toc475289756"/>
-      <w:r>
-        <w:t>Comprensibilità vs. Tempo</w:t>
+      <w:bookmarkStart w:id="9" w:name="_Toc475289757"/>
+      <w:r>
+        <w:t>Costi vs. Mantenimento</w:t>
       </w:r>
       <w:bookmarkEnd w:id="9"/>
-    </w:p>
-    <w:p>
-      <w:pPr>
-        <w:rPr>
-          <w:lang w:eastAsia="en-US"/>
-        </w:rPr>
-      </w:pPr>
-      <w:r>
-        <w:rPr>
-          <w:lang w:eastAsia="en-US"/>
-        </w:rPr>
-        <w:t>La stesura del codice sarà suddivisa in parti e commentata per rendere il più leggibile possibile lo stesso e permettere a terzi eventuali modifiche strutturali.</w:t>
-      </w:r>
-    </w:p>
-    <w:p>
-      <w:pPr>
-        <w:rPr>
-          <w:lang w:eastAsia="en-US"/>
-        </w:rPr>
-      </w:pPr>
-    </w:p>
-    <w:p>
-      <w:pPr>
-        <w:pStyle w:val="Titolo3"/>
-      </w:pPr>
-      <w:bookmarkStart w:id="10" w:name="_Toc475289757"/>
-      <w:r>
-        <w:t>Costi vs. Mantenimento</w:t>
-      </w:r>
-      <w:bookmarkEnd w:id="10"/>
     </w:p>
     <w:p>
       <w:pPr>
@@ -3958,11 +3942,11 @@
       <w:pPr>
         <w:pStyle w:val="Titolo3"/>
       </w:pPr>
-      <w:bookmarkStart w:id="11" w:name="_Toc475289758"/>
+      <w:bookmarkStart w:id="10" w:name="_Toc475289758"/>
       <w:r>
         <w:t>Interfaccia vs. Tempo di risposta</w:t>
       </w:r>
-      <w:bookmarkEnd w:id="11"/>
+      <w:bookmarkEnd w:id="10"/>
     </w:p>
     <w:p>
       <w:pPr>
@@ -4012,12 +3996,11 @@
       <w:pPr>
         <w:pStyle w:val="Titolo1"/>
       </w:pPr>
-      <w:bookmarkStart w:id="12" w:name="_Toc475289759"/>
-      <w:r>
-        <w:lastRenderedPageBreak/>
+      <w:bookmarkStart w:id="11" w:name="_Toc475289759"/>
+      <w:r>
         <w:t>Package</w:t>
       </w:r>
-      <w:bookmarkEnd w:id="12"/>
+      <w:bookmarkEnd w:id="11"/>
     </w:p>
     <w:p>
       <w:pPr>
@@ -4153,6 +4136,7 @@
           <w:rFonts w:ascii="Times New Roman" w:hAnsi="Times New Roman" w:cs="Times New Roman"/>
           <w:b/>
         </w:rPr>
+        <w:lastRenderedPageBreak/>
         <w:t>Storage Layer:</w:t>
       </w:r>
       <w:r>
@@ -4173,31 +4157,31 @@
       <w:pPr>
         <w:pStyle w:val="Titolo2"/>
       </w:pPr>
-      <w:bookmarkStart w:id="13" w:name="_Toc475289760"/>
+      <w:bookmarkStart w:id="12" w:name="_Toc475289760"/>
       <w:r>
         <w:t>Descrizione dei layer</w:t>
       </w:r>
+      <w:bookmarkEnd w:id="12"/>
+    </w:p>
+    <w:p>
+      <w:pPr>
+        <w:rPr>
+          <w:lang w:eastAsia="en-US"/>
+        </w:rPr>
+      </w:pPr>
+    </w:p>
+    <w:p>
+      <w:pPr>
+        <w:pStyle w:val="Titolo3"/>
+      </w:pPr>
+      <w:bookmarkStart w:id="13" w:name="_Toc475289761"/>
+      <w:r>
+        <w:rPr>
+          <w:lang w:val="en-US"/>
+        </w:rPr>
+        <w:t>Interface Layer</w:t>
+      </w:r>
       <w:bookmarkEnd w:id="13"/>
-    </w:p>
-    <w:p>
-      <w:pPr>
-        <w:rPr>
-          <w:lang w:eastAsia="en-US"/>
-        </w:rPr>
-      </w:pPr>
-    </w:p>
-    <w:p>
-      <w:pPr>
-        <w:pStyle w:val="Titolo3"/>
-      </w:pPr>
-      <w:bookmarkStart w:id="14" w:name="_Toc475289761"/>
-      <w:r>
-        <w:rPr>
-          <w:lang w:val="en-US"/>
-        </w:rPr>
-        <w:t>Interface Layer</w:t>
-      </w:r>
-      <w:bookmarkEnd w:id="14"/>
     </w:p>
     <w:p>
       <w:pPr>
@@ -4341,13 +4325,13 @@
       <w:pPr>
         <w:pStyle w:val="Titolo3"/>
       </w:pPr>
-      <w:bookmarkStart w:id="15" w:name="_Toc473906654"/>
-      <w:bookmarkStart w:id="16" w:name="_Toc475289762"/>
+      <w:bookmarkStart w:id="14" w:name="_Toc473906654"/>
+      <w:bookmarkStart w:id="15" w:name="_Toc475289762"/>
       <w:r>
         <w:t>Application Logic Layer</w:t>
       </w:r>
+      <w:bookmarkEnd w:id="14"/>
       <w:bookmarkEnd w:id="15"/>
-      <w:bookmarkEnd w:id="16"/>
     </w:p>
     <w:p>
       <w:pPr>
@@ -4703,13 +4687,13 @@
       <w:pPr>
         <w:pStyle w:val="Titolo3"/>
       </w:pPr>
-      <w:bookmarkStart w:id="17" w:name="_Toc473906655"/>
-      <w:bookmarkStart w:id="18" w:name="_Toc475289763"/>
+      <w:bookmarkStart w:id="16" w:name="_Toc473906655"/>
+      <w:bookmarkStart w:id="17" w:name="_Toc475289763"/>
       <w:r>
         <w:t>Storage Layer</w:t>
       </w:r>
+      <w:bookmarkEnd w:id="16"/>
       <w:bookmarkEnd w:id="17"/>
-      <w:bookmarkEnd w:id="18"/>
     </w:p>
     <w:p>
       <w:pPr>
@@ -4842,11 +4826,2407 @@
       <w:pPr>
         <w:pStyle w:val="Titolo2"/>
       </w:pPr>
-      <w:bookmarkStart w:id="19" w:name="_Toc475289764"/>
+      <w:bookmarkStart w:id="18" w:name="_Toc475289764"/>
+      <w:r>
+        <w:rPr>
+          <w:b/>
+          <w:i/>
+        </w:rPr>
+        <w:lastRenderedPageBreak/>
+        <w:t>Gestione registrazione</w:t>
+      </w:r>
+    </w:p>
+    <w:tbl>
+      <w:tblPr>
+        <w:tblW w:w="9000" w:type="dxa"/>
+        <w:tblBorders>
+          <w:top w:val="single" w:sz="8" w:space="0" w:color="000000"/>
+          <w:left w:val="single" w:sz="8" w:space="0" w:color="000000"/>
+          <w:bottom w:val="single" w:sz="8" w:space="0" w:color="000000"/>
+          <w:right w:val="single" w:sz="8" w:space="0" w:color="000000"/>
+          <w:insideH w:val="single" w:sz="8" w:space="0" w:color="000000"/>
+          <w:insideV w:val="single" w:sz="8" w:space="0" w:color="000000"/>
+        </w:tblBorders>
+        <w:tblLayout w:type="fixed"/>
+        <w:tblLook w:val="0600" w:firstRow="0" w:lastRow="0" w:firstColumn="0" w:lastColumn="0" w:noHBand="1" w:noVBand="1"/>
+      </w:tblPr>
+      <w:tblGrid>
+        <w:gridCol w:w="3375"/>
+        <w:gridCol w:w="5625"/>
+      </w:tblGrid>
+      <w:tr>
+        <w:tc>
+          <w:tcPr>
+            <w:tcW w:w="3375" w:type="dxa"/>
+            <w:tcMar>
+              <w:top w:w="100" w:type="dxa"/>
+              <w:left w:w="100" w:type="dxa"/>
+              <w:bottom w:w="100" w:type="dxa"/>
+              <w:right w:w="100" w:type="dxa"/>
+            </w:tcMar>
+          </w:tcPr>
+          <w:p>
+            <w:pPr>
+              <w:widowControl w:val="0"/>
+            </w:pPr>
+            <w:r>
+              <w:rPr>
+                <w:b/>
+              </w:rPr>
+              <w:t>Classe:</w:t>
+            </w:r>
+          </w:p>
+        </w:tc>
+        <w:tc>
+          <w:tcPr>
+            <w:tcW w:w="5625" w:type="dxa"/>
+            <w:tcMar>
+              <w:top w:w="100" w:type="dxa"/>
+              <w:left w:w="100" w:type="dxa"/>
+              <w:bottom w:w="100" w:type="dxa"/>
+              <w:right w:w="100" w:type="dxa"/>
+            </w:tcMar>
+          </w:tcPr>
+          <w:p>
+            <w:pPr>
+              <w:widowControl w:val="0"/>
+            </w:pPr>
+            <w:r>
+              <w:rPr>
+                <w:b/>
+              </w:rPr>
+              <w:t>Descrizione:</w:t>
+            </w:r>
+          </w:p>
+        </w:tc>
+      </w:tr>
+      <w:tr>
+        <w:tc>
+          <w:tcPr>
+            <w:tcW w:w="3375" w:type="dxa"/>
+            <w:tcMar>
+              <w:top w:w="100" w:type="dxa"/>
+              <w:left w:w="100" w:type="dxa"/>
+              <w:bottom w:w="100" w:type="dxa"/>
+              <w:right w:w="100" w:type="dxa"/>
+            </w:tcMar>
+          </w:tcPr>
+          <w:p>
+            <w:r>
+              <w:t>regcontrol</w:t>
+            </w:r>
+            <w:r>
+              <w:t>.php</w:t>
+            </w:r>
+          </w:p>
+        </w:tc>
+        <w:tc>
+          <w:tcPr>
+            <w:tcW w:w="5625" w:type="dxa"/>
+            <w:tcMar>
+              <w:top w:w="100" w:type="dxa"/>
+              <w:left w:w="100" w:type="dxa"/>
+              <w:bottom w:w="100" w:type="dxa"/>
+              <w:right w:w="100" w:type="dxa"/>
+            </w:tcMar>
+          </w:tcPr>
+          <w:p>
+            <w:r>
+              <w:t>Si occupa di scrivere nel database i dati dell’utente che si vuole registrare</w:t>
+            </w:r>
+          </w:p>
+        </w:tc>
+      </w:tr>
+    </w:tbl>
+    <w:p/>
+    <w:p>
+      <w:pPr>
+        <w:pStyle w:val="Titolo2"/>
+      </w:pPr>
+      <w:r>
+        <w:rPr>
+          <w:b/>
+          <w:i/>
+        </w:rPr>
+        <w:t>Gestione autenticazione</w:t>
+      </w:r>
+    </w:p>
+    <w:tbl>
+      <w:tblPr>
+        <w:tblW w:w="9000" w:type="dxa"/>
+        <w:tblBorders>
+          <w:top w:val="single" w:sz="8" w:space="0" w:color="000000"/>
+          <w:left w:val="single" w:sz="8" w:space="0" w:color="000000"/>
+          <w:bottom w:val="single" w:sz="8" w:space="0" w:color="000000"/>
+          <w:right w:val="single" w:sz="8" w:space="0" w:color="000000"/>
+          <w:insideH w:val="single" w:sz="8" w:space="0" w:color="000000"/>
+          <w:insideV w:val="single" w:sz="8" w:space="0" w:color="000000"/>
+        </w:tblBorders>
+        <w:tblLayout w:type="fixed"/>
+        <w:tblLook w:val="0600" w:firstRow="0" w:lastRow="0" w:firstColumn="0" w:lastColumn="0" w:noHBand="1" w:noVBand="1"/>
+      </w:tblPr>
+      <w:tblGrid>
+        <w:gridCol w:w="3375"/>
+        <w:gridCol w:w="5625"/>
+      </w:tblGrid>
+      <w:tr>
+        <w:tc>
+          <w:tcPr>
+            <w:tcW w:w="3375" w:type="dxa"/>
+            <w:tcMar>
+              <w:top w:w="100" w:type="dxa"/>
+              <w:left w:w="100" w:type="dxa"/>
+              <w:bottom w:w="100" w:type="dxa"/>
+              <w:right w:w="100" w:type="dxa"/>
+            </w:tcMar>
+          </w:tcPr>
+          <w:p>
+            <w:pPr>
+              <w:widowControl w:val="0"/>
+            </w:pPr>
+            <w:r>
+              <w:rPr>
+                <w:b/>
+              </w:rPr>
+              <w:t>Classe:</w:t>
+            </w:r>
+          </w:p>
+        </w:tc>
+        <w:tc>
+          <w:tcPr>
+            <w:tcW w:w="5625" w:type="dxa"/>
+            <w:tcMar>
+              <w:top w:w="100" w:type="dxa"/>
+              <w:left w:w="100" w:type="dxa"/>
+              <w:bottom w:w="100" w:type="dxa"/>
+              <w:right w:w="100" w:type="dxa"/>
+            </w:tcMar>
+          </w:tcPr>
+          <w:p>
+            <w:pPr>
+              <w:widowControl w:val="0"/>
+            </w:pPr>
+            <w:r>
+              <w:rPr>
+                <w:b/>
+              </w:rPr>
+              <w:t>Descrizione:</w:t>
+            </w:r>
+          </w:p>
+        </w:tc>
+      </w:tr>
+      <w:tr>
+        <w:tc>
+          <w:tcPr>
+            <w:tcW w:w="3375" w:type="dxa"/>
+            <w:tcMar>
+              <w:top w:w="100" w:type="dxa"/>
+              <w:left w:w="100" w:type="dxa"/>
+              <w:bottom w:w="100" w:type="dxa"/>
+              <w:right w:w="100" w:type="dxa"/>
+            </w:tcMar>
+          </w:tcPr>
+          <w:p>
+            <w:r>
+              <w:t>login.php</w:t>
+            </w:r>
+          </w:p>
+        </w:tc>
+        <w:tc>
+          <w:tcPr>
+            <w:tcW w:w="5625" w:type="dxa"/>
+            <w:tcMar>
+              <w:top w:w="100" w:type="dxa"/>
+              <w:left w:w="100" w:type="dxa"/>
+              <w:bottom w:w="100" w:type="dxa"/>
+              <w:right w:w="100" w:type="dxa"/>
+            </w:tcMar>
+          </w:tcPr>
+          <w:p>
+            <w:r>
+              <w:t xml:space="preserve">Si occupa della fase di </w:t>
+            </w:r>
+            <w:r>
+              <w:t xml:space="preserve">autenticazione </w:t>
+            </w:r>
+            <w:r>
+              <w:t>dell’utente</w:t>
+            </w:r>
+          </w:p>
+        </w:tc>
+      </w:tr>
+      <w:tr>
+        <w:tc>
+          <w:tcPr>
+            <w:tcW w:w="3375" w:type="dxa"/>
+            <w:tcBorders>
+              <w:top w:val="single" w:sz="8" w:space="0" w:color="000000"/>
+              <w:left w:val="single" w:sz="8" w:space="0" w:color="000000"/>
+              <w:bottom w:val="single" w:sz="8" w:space="0" w:color="000000"/>
+              <w:right w:val="single" w:sz="8" w:space="0" w:color="000000"/>
+            </w:tcBorders>
+            <w:tcMar>
+              <w:top w:w="100" w:type="dxa"/>
+              <w:left w:w="100" w:type="dxa"/>
+              <w:bottom w:w="100" w:type="dxa"/>
+              <w:right w:w="100" w:type="dxa"/>
+            </w:tcMar>
+          </w:tcPr>
+          <w:p>
+            <w:r>
+              <w:t>logout.php</w:t>
+            </w:r>
+          </w:p>
+        </w:tc>
+        <w:tc>
+          <w:tcPr>
+            <w:tcW w:w="5625" w:type="dxa"/>
+            <w:tcBorders>
+              <w:top w:val="single" w:sz="8" w:space="0" w:color="000000"/>
+              <w:left w:val="single" w:sz="8" w:space="0" w:color="000000"/>
+              <w:bottom w:val="single" w:sz="8" w:space="0" w:color="000000"/>
+              <w:right w:val="single" w:sz="8" w:space="0" w:color="000000"/>
+            </w:tcBorders>
+            <w:tcMar>
+              <w:top w:w="100" w:type="dxa"/>
+              <w:left w:w="100" w:type="dxa"/>
+              <w:bottom w:w="100" w:type="dxa"/>
+              <w:right w:w="100" w:type="dxa"/>
+            </w:tcMar>
+          </w:tcPr>
+          <w:p>
+            <w:r>
+              <w:t xml:space="preserve">Si occupa della fase di </w:t>
+            </w:r>
+            <w:r>
+              <w:t xml:space="preserve">de-autenticazione </w:t>
+            </w:r>
+            <w:r>
+              <w:t>dell’utente</w:t>
+            </w:r>
+          </w:p>
+        </w:tc>
+      </w:tr>
+    </w:tbl>
+    <w:p>
+      <w:pPr>
+        <w:pStyle w:val="Titolo2"/>
+      </w:pPr>
+    </w:p>
+    <w:p>
+      <w:pPr>
+        <w:pStyle w:val="Titolo2"/>
+      </w:pPr>
+      <w:r>
+        <w:rPr>
+          <w:b/>
+          <w:i/>
+        </w:rPr>
+        <w:t>Gestione dati</w:t>
+      </w:r>
+    </w:p>
+    <w:tbl>
+      <w:tblPr>
+        <w:tblW w:w="9000" w:type="dxa"/>
+        <w:tblBorders>
+          <w:top w:val="single" w:sz="8" w:space="0" w:color="000000"/>
+          <w:left w:val="single" w:sz="8" w:space="0" w:color="000000"/>
+          <w:bottom w:val="single" w:sz="8" w:space="0" w:color="000000"/>
+          <w:right w:val="single" w:sz="8" w:space="0" w:color="000000"/>
+          <w:insideH w:val="single" w:sz="8" w:space="0" w:color="000000"/>
+          <w:insideV w:val="single" w:sz="8" w:space="0" w:color="000000"/>
+        </w:tblBorders>
+        <w:tblLayout w:type="fixed"/>
+        <w:tblLook w:val="0600" w:firstRow="0" w:lastRow="0" w:firstColumn="0" w:lastColumn="0" w:noHBand="1" w:noVBand="1"/>
+      </w:tblPr>
+      <w:tblGrid>
+        <w:gridCol w:w="3375"/>
+        <w:gridCol w:w="5625"/>
+      </w:tblGrid>
+      <w:tr>
+        <w:tc>
+          <w:tcPr>
+            <w:tcW w:w="3375" w:type="dxa"/>
+            <w:tcMar>
+              <w:top w:w="100" w:type="dxa"/>
+              <w:left w:w="100" w:type="dxa"/>
+              <w:bottom w:w="100" w:type="dxa"/>
+              <w:right w:w="100" w:type="dxa"/>
+            </w:tcMar>
+          </w:tcPr>
+          <w:p>
+            <w:pPr>
+              <w:widowControl w:val="0"/>
+            </w:pPr>
+            <w:r>
+              <w:rPr>
+                <w:b/>
+              </w:rPr>
+              <w:t>Classe:</w:t>
+            </w:r>
+          </w:p>
+        </w:tc>
+        <w:tc>
+          <w:tcPr>
+            <w:tcW w:w="5625" w:type="dxa"/>
+            <w:tcMar>
+              <w:top w:w="100" w:type="dxa"/>
+              <w:left w:w="100" w:type="dxa"/>
+              <w:bottom w:w="100" w:type="dxa"/>
+              <w:right w:w="100" w:type="dxa"/>
+            </w:tcMar>
+          </w:tcPr>
+          <w:p>
+            <w:pPr>
+              <w:widowControl w:val="0"/>
+            </w:pPr>
+            <w:r>
+              <w:rPr>
+                <w:b/>
+              </w:rPr>
+              <w:t>Descrizione:</w:t>
+            </w:r>
+          </w:p>
+        </w:tc>
+      </w:tr>
+      <w:tr>
+        <w:tc>
+          <w:tcPr>
+            <w:tcW w:w="3375" w:type="dxa"/>
+            <w:tcMar>
+              <w:top w:w="100" w:type="dxa"/>
+              <w:left w:w="100" w:type="dxa"/>
+              <w:bottom w:w="100" w:type="dxa"/>
+              <w:right w:w="100" w:type="dxa"/>
+            </w:tcMar>
+          </w:tcPr>
+          <w:p>
+            <w:r>
+              <w:t>connessione.php</w:t>
+            </w:r>
+          </w:p>
+        </w:tc>
+        <w:tc>
+          <w:tcPr>
+            <w:tcW w:w="5625" w:type="dxa"/>
+            <w:tcMar>
+              <w:top w:w="100" w:type="dxa"/>
+              <w:left w:w="100" w:type="dxa"/>
+              <w:bottom w:w="100" w:type="dxa"/>
+              <w:right w:w="100" w:type="dxa"/>
+            </w:tcMar>
+          </w:tcPr>
+          <w:p>
+            <w:r>
+              <w:t>Si occupa della connessione con il database</w:t>
+            </w:r>
+          </w:p>
+        </w:tc>
+      </w:tr>
+    </w:tbl>
+    <w:p/>
+    <w:p>
+      <w:pPr>
+        <w:pStyle w:val="Titolo2"/>
+      </w:pPr>
+      <w:r>
+        <w:rPr>
+          <w:b/>
+          <w:i/>
+        </w:rPr>
+        <w:t>Gestione utenti</w:t>
+      </w:r>
+    </w:p>
+    <w:tbl>
+      <w:tblPr>
+        <w:tblW w:w="9000" w:type="dxa"/>
+        <w:tblBorders>
+          <w:top w:val="single" w:sz="8" w:space="0" w:color="000000"/>
+          <w:left w:val="single" w:sz="8" w:space="0" w:color="000000"/>
+          <w:bottom w:val="single" w:sz="8" w:space="0" w:color="000000"/>
+          <w:right w:val="single" w:sz="8" w:space="0" w:color="000000"/>
+          <w:insideH w:val="single" w:sz="8" w:space="0" w:color="000000"/>
+          <w:insideV w:val="single" w:sz="8" w:space="0" w:color="000000"/>
+        </w:tblBorders>
+        <w:tblLayout w:type="fixed"/>
+        <w:tblLook w:val="0600" w:firstRow="0" w:lastRow="0" w:firstColumn="0" w:lastColumn="0" w:noHBand="1" w:noVBand="1"/>
+      </w:tblPr>
+      <w:tblGrid>
+        <w:gridCol w:w="3375"/>
+        <w:gridCol w:w="5625"/>
+      </w:tblGrid>
+      <w:tr>
+        <w:tc>
+          <w:tcPr>
+            <w:tcW w:w="3375" w:type="dxa"/>
+            <w:tcMar>
+              <w:top w:w="100" w:type="dxa"/>
+              <w:left w:w="100" w:type="dxa"/>
+              <w:bottom w:w="100" w:type="dxa"/>
+              <w:right w:w="100" w:type="dxa"/>
+            </w:tcMar>
+          </w:tcPr>
+          <w:p>
+            <w:pPr>
+              <w:widowControl w:val="0"/>
+            </w:pPr>
+            <w:r>
+              <w:rPr>
+                <w:b/>
+              </w:rPr>
+              <w:t>Classe:</w:t>
+            </w:r>
+          </w:p>
+        </w:tc>
+        <w:tc>
+          <w:tcPr>
+            <w:tcW w:w="5625" w:type="dxa"/>
+            <w:tcMar>
+              <w:top w:w="100" w:type="dxa"/>
+              <w:left w:w="100" w:type="dxa"/>
+              <w:bottom w:w="100" w:type="dxa"/>
+              <w:right w:w="100" w:type="dxa"/>
+            </w:tcMar>
+          </w:tcPr>
+          <w:p>
+            <w:pPr>
+              <w:widowControl w:val="0"/>
+            </w:pPr>
+            <w:r>
+              <w:rPr>
+                <w:b/>
+              </w:rPr>
+              <w:t>Descrizione:</w:t>
+            </w:r>
+          </w:p>
+        </w:tc>
+      </w:tr>
+      <w:tr>
+        <w:tc>
+          <w:tcPr>
+            <w:tcW w:w="3375" w:type="dxa"/>
+            <w:tcMar>
+              <w:top w:w="100" w:type="dxa"/>
+              <w:left w:w="100" w:type="dxa"/>
+              <w:bottom w:w="100" w:type="dxa"/>
+              <w:right w:w="100" w:type="dxa"/>
+            </w:tcMar>
+          </w:tcPr>
+          <w:p>
+            <w:r>
+              <w:t>query_dati_cliente.php</w:t>
+            </w:r>
+          </w:p>
+        </w:tc>
+        <w:tc>
+          <w:tcPr>
+            <w:tcW w:w="5625" w:type="dxa"/>
+            <w:tcMar>
+              <w:top w:w="100" w:type="dxa"/>
+              <w:left w:w="100" w:type="dxa"/>
+              <w:bottom w:w="100" w:type="dxa"/>
+              <w:right w:w="100" w:type="dxa"/>
+            </w:tcMar>
+          </w:tcPr>
+          <w:p>
+            <w:r>
+              <w:t>Restituisce i dati di un utente</w:t>
+            </w:r>
+          </w:p>
+        </w:tc>
+      </w:tr>
+      <w:tr>
+        <w:tc>
+          <w:tcPr>
+            <w:tcW w:w="3375" w:type="dxa"/>
+            <w:tcBorders>
+              <w:top w:val="single" w:sz="8" w:space="0" w:color="000000"/>
+              <w:left w:val="single" w:sz="8" w:space="0" w:color="000000"/>
+              <w:bottom w:val="single" w:sz="8" w:space="0" w:color="000000"/>
+              <w:right w:val="single" w:sz="8" w:space="0" w:color="000000"/>
+            </w:tcBorders>
+            <w:tcMar>
+              <w:top w:w="100" w:type="dxa"/>
+              <w:left w:w="100" w:type="dxa"/>
+              <w:bottom w:w="100" w:type="dxa"/>
+              <w:right w:w="100" w:type="dxa"/>
+            </w:tcMar>
+          </w:tcPr>
+          <w:p>
+            <w:r>
+              <w:t>query_modifica_dati.php</w:t>
+            </w:r>
+          </w:p>
+        </w:tc>
+        <w:tc>
+          <w:tcPr>
+            <w:tcW w:w="5625" w:type="dxa"/>
+            <w:tcBorders>
+              <w:top w:val="single" w:sz="8" w:space="0" w:color="000000"/>
+              <w:left w:val="single" w:sz="8" w:space="0" w:color="000000"/>
+              <w:bottom w:val="single" w:sz="8" w:space="0" w:color="000000"/>
+              <w:right w:val="single" w:sz="8" w:space="0" w:color="000000"/>
+            </w:tcBorders>
+            <w:tcMar>
+              <w:top w:w="100" w:type="dxa"/>
+              <w:left w:w="100" w:type="dxa"/>
+              <w:bottom w:w="100" w:type="dxa"/>
+              <w:right w:w="100" w:type="dxa"/>
+            </w:tcMar>
+          </w:tcPr>
+          <w:p>
+            <w:r>
+              <w:t>Si occupa della modifica dei dati di un utente</w:t>
+            </w:r>
+          </w:p>
+        </w:tc>
+      </w:tr>
+      <w:tr>
+        <w:tc>
+          <w:tcPr>
+            <w:tcW w:w="3375" w:type="dxa"/>
+            <w:tcBorders>
+              <w:top w:val="single" w:sz="8" w:space="0" w:color="000000"/>
+              <w:left w:val="single" w:sz="8" w:space="0" w:color="000000"/>
+              <w:bottom w:val="single" w:sz="8" w:space="0" w:color="000000"/>
+              <w:right w:val="single" w:sz="8" w:space="0" w:color="000000"/>
+            </w:tcBorders>
+            <w:tcMar>
+              <w:top w:w="100" w:type="dxa"/>
+              <w:left w:w="100" w:type="dxa"/>
+              <w:bottom w:w="100" w:type="dxa"/>
+              <w:right w:w="100" w:type="dxa"/>
+            </w:tcMar>
+          </w:tcPr>
+          <w:p>
+            <w:r>
+              <w:t>query_visualizza_utenti.php</w:t>
+            </w:r>
+          </w:p>
+        </w:tc>
+        <w:tc>
+          <w:tcPr>
+            <w:tcW w:w="5625" w:type="dxa"/>
+            <w:tcBorders>
+              <w:top w:val="single" w:sz="8" w:space="0" w:color="000000"/>
+              <w:left w:val="single" w:sz="8" w:space="0" w:color="000000"/>
+              <w:bottom w:val="single" w:sz="8" w:space="0" w:color="000000"/>
+              <w:right w:val="single" w:sz="8" w:space="0" w:color="000000"/>
+            </w:tcBorders>
+            <w:tcMar>
+              <w:top w:w="100" w:type="dxa"/>
+              <w:left w:w="100" w:type="dxa"/>
+              <w:bottom w:w="100" w:type="dxa"/>
+              <w:right w:w="100" w:type="dxa"/>
+            </w:tcMar>
+          </w:tcPr>
+          <w:p>
+            <w:r>
+              <w:t>Restituisce i dati di tutti gli  utenti</w:t>
+            </w:r>
+          </w:p>
+        </w:tc>
+      </w:tr>
+    </w:tbl>
+    <w:p>
+      <w:pPr>
+        <w:pStyle w:val="Titolo2"/>
+      </w:pPr>
+    </w:p>
+    <w:p>
+      <w:pPr>
+        <w:pStyle w:val="Titolo2"/>
+      </w:pPr>
+      <w:r>
+        <w:rPr>
+          <w:b/>
+          <w:i/>
+        </w:rPr>
+        <w:t>Gestione riparazione</w:t>
+      </w:r>
+    </w:p>
+    <w:tbl>
+      <w:tblPr>
+        <w:tblW w:w="9000" w:type="dxa"/>
+        <w:tblBorders>
+          <w:top w:val="single" w:sz="8" w:space="0" w:color="000000"/>
+          <w:left w:val="single" w:sz="8" w:space="0" w:color="000000"/>
+          <w:bottom w:val="single" w:sz="8" w:space="0" w:color="000000"/>
+          <w:right w:val="single" w:sz="8" w:space="0" w:color="000000"/>
+          <w:insideH w:val="single" w:sz="8" w:space="0" w:color="000000"/>
+          <w:insideV w:val="single" w:sz="8" w:space="0" w:color="000000"/>
+        </w:tblBorders>
+        <w:tblLayout w:type="fixed"/>
+        <w:tblLook w:val="0600" w:firstRow="0" w:lastRow="0" w:firstColumn="0" w:lastColumn="0" w:noHBand="1" w:noVBand="1"/>
+      </w:tblPr>
+      <w:tblGrid>
+        <w:gridCol w:w="3375"/>
+        <w:gridCol w:w="5625"/>
+      </w:tblGrid>
+      <w:tr>
+        <w:tc>
+          <w:tcPr>
+            <w:tcW w:w="3375" w:type="dxa"/>
+            <w:tcMar>
+              <w:top w:w="100" w:type="dxa"/>
+              <w:left w:w="100" w:type="dxa"/>
+              <w:bottom w:w="100" w:type="dxa"/>
+              <w:right w:w="100" w:type="dxa"/>
+            </w:tcMar>
+          </w:tcPr>
+          <w:p>
+            <w:pPr>
+              <w:widowControl w:val="0"/>
+            </w:pPr>
+            <w:r>
+              <w:rPr>
+                <w:b/>
+              </w:rPr>
+              <w:t>Classe:</w:t>
+            </w:r>
+          </w:p>
+        </w:tc>
+        <w:tc>
+          <w:tcPr>
+            <w:tcW w:w="5625" w:type="dxa"/>
+            <w:tcMar>
+              <w:top w:w="100" w:type="dxa"/>
+              <w:left w:w="100" w:type="dxa"/>
+              <w:bottom w:w="100" w:type="dxa"/>
+              <w:right w:w="100" w:type="dxa"/>
+            </w:tcMar>
+          </w:tcPr>
+          <w:p>
+            <w:pPr>
+              <w:widowControl w:val="0"/>
+            </w:pPr>
+            <w:r>
+              <w:rPr>
+                <w:b/>
+              </w:rPr>
+              <w:t>Descrizione:</w:t>
+            </w:r>
+          </w:p>
+        </w:tc>
+      </w:tr>
+      <w:tr>
+        <w:tc>
+          <w:tcPr>
+            <w:tcW w:w="3375" w:type="dxa"/>
+            <w:tcMar>
+              <w:top w:w="100" w:type="dxa"/>
+              <w:left w:w="100" w:type="dxa"/>
+              <w:bottom w:w="100" w:type="dxa"/>
+              <w:right w:w="100" w:type="dxa"/>
+            </w:tcMar>
+          </w:tcPr>
+          <w:p>
+            <w:r>
+              <w:t>query_Ppreventivo.php</w:t>
+            </w:r>
+          </w:p>
+        </w:tc>
+        <w:tc>
+          <w:tcPr>
+            <w:tcW w:w="5625" w:type="dxa"/>
+            <w:tcMar>
+              <w:top w:w="100" w:type="dxa"/>
+              <w:left w:w="100" w:type="dxa"/>
+              <w:bottom w:w="100" w:type="dxa"/>
+              <w:right w:w="100" w:type="dxa"/>
+            </w:tcMar>
+          </w:tcPr>
+          <w:p>
+            <w:r>
+              <w:t>Si occupa della modifica del prezzo e dello stato di una riparazione</w:t>
+            </w:r>
+          </w:p>
+        </w:tc>
+      </w:tr>
+      <w:tr>
+        <w:tc>
+          <w:tcPr>
+            <w:tcW w:w="3375" w:type="dxa"/>
+            <w:tcBorders>
+              <w:top w:val="single" w:sz="8" w:space="0" w:color="000000"/>
+              <w:left w:val="single" w:sz="8" w:space="0" w:color="000000"/>
+              <w:bottom w:val="single" w:sz="8" w:space="0" w:color="000000"/>
+              <w:right w:val="single" w:sz="8" w:space="0" w:color="000000"/>
+            </w:tcBorders>
+            <w:tcMar>
+              <w:top w:w="100" w:type="dxa"/>
+              <w:left w:w="100" w:type="dxa"/>
+              <w:bottom w:w="100" w:type="dxa"/>
+              <w:right w:w="100" w:type="dxa"/>
+            </w:tcMar>
+          </w:tcPr>
+          <w:p>
+            <w:r>
+              <w:t>query_riparazione.php</w:t>
+            </w:r>
+          </w:p>
+        </w:tc>
+        <w:tc>
+          <w:tcPr>
+            <w:tcW w:w="5625" w:type="dxa"/>
+            <w:tcBorders>
+              <w:top w:val="single" w:sz="8" w:space="0" w:color="000000"/>
+              <w:left w:val="single" w:sz="8" w:space="0" w:color="000000"/>
+              <w:bottom w:val="single" w:sz="8" w:space="0" w:color="000000"/>
+              <w:right w:val="single" w:sz="8" w:space="0" w:color="000000"/>
+            </w:tcBorders>
+            <w:tcMar>
+              <w:top w:w="100" w:type="dxa"/>
+              <w:left w:w="100" w:type="dxa"/>
+              <w:bottom w:w="100" w:type="dxa"/>
+              <w:right w:w="100" w:type="dxa"/>
+            </w:tcMar>
+          </w:tcPr>
+          <w:p>
+            <w:r>
+              <w:t>Si occupa di creare una riparazione</w:t>
+            </w:r>
+          </w:p>
+        </w:tc>
+      </w:tr>
+      <w:tr>
+        <w:tc>
+          <w:tcPr>
+            <w:tcW w:w="3375" w:type="dxa"/>
+            <w:tcBorders>
+              <w:top w:val="single" w:sz="8" w:space="0" w:color="000000"/>
+              <w:left w:val="single" w:sz="8" w:space="0" w:color="000000"/>
+              <w:bottom w:val="single" w:sz="8" w:space="0" w:color="000000"/>
+              <w:right w:val="single" w:sz="8" w:space="0" w:color="000000"/>
+            </w:tcBorders>
+            <w:tcMar>
+              <w:top w:w="100" w:type="dxa"/>
+              <w:left w:w="100" w:type="dxa"/>
+              <w:bottom w:w="100" w:type="dxa"/>
+              <w:right w:w="100" w:type="dxa"/>
+            </w:tcMar>
+          </w:tcPr>
+          <w:p>
+            <w:r>
+              <w:t>query_visualizzariparazioni.php</w:t>
+            </w:r>
+          </w:p>
+        </w:tc>
+        <w:tc>
+          <w:tcPr>
+            <w:tcW w:w="5625" w:type="dxa"/>
+            <w:tcBorders>
+              <w:top w:val="single" w:sz="8" w:space="0" w:color="000000"/>
+              <w:left w:val="single" w:sz="8" w:space="0" w:color="000000"/>
+              <w:bottom w:val="single" w:sz="8" w:space="0" w:color="000000"/>
+              <w:right w:val="single" w:sz="8" w:space="0" w:color="000000"/>
+            </w:tcBorders>
+            <w:tcMar>
+              <w:top w:w="100" w:type="dxa"/>
+              <w:left w:w="100" w:type="dxa"/>
+              <w:bottom w:w="100" w:type="dxa"/>
+              <w:right w:w="100" w:type="dxa"/>
+            </w:tcMar>
+          </w:tcPr>
+          <w:p>
+            <w:r>
+              <w:t>Restituisce i dati di tutte le riparazioni di tutti gli utenti</w:t>
+            </w:r>
+          </w:p>
+        </w:tc>
+      </w:tr>
+    </w:tbl>
+    <w:p>
+      <w:pPr>
+        <w:pStyle w:val="Titolo2"/>
+      </w:pPr>
+      <w:r>
+        <w:rPr>
+          <w:b/>
+          <w:i/>
+        </w:rPr>
+        <w:t>Gestione prodotti</w:t>
+      </w:r>
+    </w:p>
+    <w:tbl>
+      <w:tblPr>
+        <w:tblW w:w="9000" w:type="dxa"/>
+        <w:tblBorders>
+          <w:top w:val="single" w:sz="8" w:space="0" w:color="000000"/>
+          <w:left w:val="single" w:sz="8" w:space="0" w:color="000000"/>
+          <w:bottom w:val="single" w:sz="8" w:space="0" w:color="000000"/>
+          <w:right w:val="single" w:sz="8" w:space="0" w:color="000000"/>
+          <w:insideH w:val="single" w:sz="8" w:space="0" w:color="000000"/>
+          <w:insideV w:val="single" w:sz="8" w:space="0" w:color="000000"/>
+        </w:tblBorders>
+        <w:tblLayout w:type="fixed"/>
+        <w:tblLook w:val="0600" w:firstRow="0" w:lastRow="0" w:firstColumn="0" w:lastColumn="0" w:noHBand="1" w:noVBand="1"/>
+      </w:tblPr>
+      <w:tblGrid>
+        <w:gridCol w:w="3375"/>
+        <w:gridCol w:w="5625"/>
+      </w:tblGrid>
+      <w:tr>
+        <w:tc>
+          <w:tcPr>
+            <w:tcW w:w="3375" w:type="dxa"/>
+            <w:tcMar>
+              <w:top w:w="100" w:type="dxa"/>
+              <w:left w:w="100" w:type="dxa"/>
+              <w:bottom w:w="100" w:type="dxa"/>
+              <w:right w:w="100" w:type="dxa"/>
+            </w:tcMar>
+          </w:tcPr>
+          <w:p>
+            <w:pPr>
+              <w:widowControl w:val="0"/>
+            </w:pPr>
+            <w:r>
+              <w:rPr>
+                <w:b/>
+              </w:rPr>
+              <w:t>Classe:</w:t>
+            </w:r>
+          </w:p>
+        </w:tc>
+        <w:tc>
+          <w:tcPr>
+            <w:tcW w:w="5625" w:type="dxa"/>
+            <w:tcMar>
+              <w:top w:w="100" w:type="dxa"/>
+              <w:left w:w="100" w:type="dxa"/>
+              <w:bottom w:w="100" w:type="dxa"/>
+              <w:right w:w="100" w:type="dxa"/>
+            </w:tcMar>
+          </w:tcPr>
+          <w:p>
+            <w:pPr>
+              <w:widowControl w:val="0"/>
+            </w:pPr>
+            <w:r>
+              <w:rPr>
+                <w:b/>
+              </w:rPr>
+              <w:t>Descrizione:</w:t>
+            </w:r>
+          </w:p>
+        </w:tc>
+      </w:tr>
+      <w:tr>
+        <w:trPr>
+          <w:trHeight w:val="294"/>
+        </w:trPr>
+        <w:tc>
+          <w:tcPr>
+            <w:tcW w:w="3375" w:type="dxa"/>
+            <w:tcMar>
+              <w:top w:w="100" w:type="dxa"/>
+              <w:left w:w="100" w:type="dxa"/>
+              <w:bottom w:w="100" w:type="dxa"/>
+              <w:right w:w="100" w:type="dxa"/>
+            </w:tcMar>
+          </w:tcPr>
+          <w:p>
+            <w:r>
+              <w:t>q_InsPr</w:t>
+            </w:r>
+            <w:r>
+              <w:t>.php</w:t>
+            </w:r>
+          </w:p>
+        </w:tc>
+        <w:tc>
+          <w:tcPr>
+            <w:tcW w:w="5625" w:type="dxa"/>
+            <w:tcMar>
+              <w:top w:w="100" w:type="dxa"/>
+              <w:left w:w="100" w:type="dxa"/>
+              <w:bottom w:w="100" w:type="dxa"/>
+              <w:right w:w="100" w:type="dxa"/>
+            </w:tcMar>
+          </w:tcPr>
+          <w:p>
+            <w:r>
+              <w:t>Si occupa dell’inserimento dei prodotti nel database</w:t>
+            </w:r>
+          </w:p>
+        </w:tc>
+      </w:tr>
+      <w:tr>
+        <w:tc>
+          <w:tcPr>
+            <w:tcW w:w="3375" w:type="dxa"/>
+            <w:tcBorders>
+              <w:top w:val="single" w:sz="8" w:space="0" w:color="000000"/>
+              <w:left w:val="single" w:sz="8" w:space="0" w:color="000000"/>
+              <w:bottom w:val="single" w:sz="8" w:space="0" w:color="000000"/>
+              <w:right w:val="single" w:sz="8" w:space="0" w:color="000000"/>
+            </w:tcBorders>
+            <w:tcMar>
+              <w:top w:w="100" w:type="dxa"/>
+              <w:left w:w="100" w:type="dxa"/>
+              <w:bottom w:w="100" w:type="dxa"/>
+              <w:right w:w="100" w:type="dxa"/>
+            </w:tcMar>
+          </w:tcPr>
+          <w:p>
+            <w:r>
+              <w:t>query_aggiorna_prezzo</w:t>
+            </w:r>
+            <w:r>
+              <w:t>.php</w:t>
+            </w:r>
+          </w:p>
+        </w:tc>
+        <w:tc>
+          <w:tcPr>
+            <w:tcW w:w="5625" w:type="dxa"/>
+            <w:tcBorders>
+              <w:top w:val="single" w:sz="8" w:space="0" w:color="000000"/>
+              <w:left w:val="single" w:sz="8" w:space="0" w:color="000000"/>
+              <w:bottom w:val="single" w:sz="8" w:space="0" w:color="000000"/>
+              <w:right w:val="single" w:sz="8" w:space="0" w:color="000000"/>
+            </w:tcBorders>
+            <w:tcMar>
+              <w:top w:w="100" w:type="dxa"/>
+              <w:left w:w="100" w:type="dxa"/>
+              <w:bottom w:w="100" w:type="dxa"/>
+              <w:right w:w="100" w:type="dxa"/>
+            </w:tcMar>
+          </w:tcPr>
+          <w:p>
+            <w:r>
+              <w:t>Si occupa della modifica del prezzo di un prodotto</w:t>
+            </w:r>
+          </w:p>
+        </w:tc>
+      </w:tr>
+      <w:tr>
+        <w:trPr>
+          <w:trHeight w:val="308"/>
+        </w:trPr>
+        <w:tc>
+          <w:tcPr>
+            <w:tcW w:w="3375" w:type="dxa"/>
+            <w:tcBorders>
+              <w:top w:val="single" w:sz="8" w:space="0" w:color="000000"/>
+              <w:left w:val="single" w:sz="8" w:space="0" w:color="000000"/>
+              <w:bottom w:val="single" w:sz="8" w:space="0" w:color="000000"/>
+              <w:right w:val="single" w:sz="8" w:space="0" w:color="000000"/>
+            </w:tcBorders>
+            <w:tcMar>
+              <w:top w:w="100" w:type="dxa"/>
+              <w:left w:w="100" w:type="dxa"/>
+              <w:bottom w:w="100" w:type="dxa"/>
+              <w:right w:w="100" w:type="dxa"/>
+            </w:tcMar>
+          </w:tcPr>
+          <w:p>
+            <w:r>
+              <w:t>query_aggiorna_quantita</w:t>
+            </w:r>
+            <w:r>
+              <w:t>.php</w:t>
+            </w:r>
+          </w:p>
+        </w:tc>
+        <w:tc>
+          <w:tcPr>
+            <w:tcW w:w="5625" w:type="dxa"/>
+            <w:tcBorders>
+              <w:top w:val="single" w:sz="8" w:space="0" w:color="000000"/>
+              <w:left w:val="single" w:sz="8" w:space="0" w:color="000000"/>
+              <w:bottom w:val="single" w:sz="8" w:space="0" w:color="000000"/>
+              <w:right w:val="single" w:sz="8" w:space="0" w:color="000000"/>
+            </w:tcBorders>
+            <w:tcMar>
+              <w:top w:w="100" w:type="dxa"/>
+              <w:left w:w="100" w:type="dxa"/>
+              <w:bottom w:w="100" w:type="dxa"/>
+              <w:right w:w="100" w:type="dxa"/>
+            </w:tcMar>
+          </w:tcPr>
+          <w:p>
+            <w:r>
+              <w:t>Si occupa della modifica della quantità di un prodotto</w:t>
+            </w:r>
+          </w:p>
+        </w:tc>
+      </w:tr>
+      <w:tr>
+        <w:tc>
+          <w:tcPr>
+            <w:tcW w:w="3375" w:type="dxa"/>
+            <w:tcBorders>
+              <w:top w:val="single" w:sz="8" w:space="0" w:color="000000"/>
+              <w:left w:val="single" w:sz="8" w:space="0" w:color="000000"/>
+              <w:bottom w:val="single" w:sz="8" w:space="0" w:color="000000"/>
+              <w:right w:val="single" w:sz="8" w:space="0" w:color="000000"/>
+            </w:tcBorders>
+            <w:tcMar>
+              <w:top w:w="100" w:type="dxa"/>
+              <w:left w:w="100" w:type="dxa"/>
+              <w:bottom w:w="100" w:type="dxa"/>
+              <w:right w:w="100" w:type="dxa"/>
+            </w:tcMar>
+          </w:tcPr>
+          <w:p>
+            <w:r>
+              <w:t>query_magazzino</w:t>
+            </w:r>
+            <w:r>
+              <w:t>.php</w:t>
+            </w:r>
+          </w:p>
+        </w:tc>
+        <w:tc>
+          <w:tcPr>
+            <w:tcW w:w="5625" w:type="dxa"/>
+            <w:tcBorders>
+              <w:top w:val="single" w:sz="8" w:space="0" w:color="000000"/>
+              <w:left w:val="single" w:sz="8" w:space="0" w:color="000000"/>
+              <w:bottom w:val="single" w:sz="8" w:space="0" w:color="000000"/>
+              <w:right w:val="single" w:sz="8" w:space="0" w:color="000000"/>
+            </w:tcBorders>
+            <w:tcMar>
+              <w:top w:w="100" w:type="dxa"/>
+              <w:left w:w="100" w:type="dxa"/>
+              <w:bottom w:w="100" w:type="dxa"/>
+              <w:right w:w="100" w:type="dxa"/>
+            </w:tcMar>
+          </w:tcPr>
+          <w:p>
+            <w:r>
+              <w:t>Restituisce i prodotti presenti nel magazzino</w:t>
+            </w:r>
+          </w:p>
+        </w:tc>
+      </w:tr>
+      <w:tr>
+        <w:tc>
+          <w:tcPr>
+            <w:tcW w:w="3375" w:type="dxa"/>
+            <w:tcBorders>
+              <w:top w:val="single" w:sz="8" w:space="0" w:color="000000"/>
+              <w:left w:val="single" w:sz="8" w:space="0" w:color="000000"/>
+              <w:bottom w:val="single" w:sz="8" w:space="0" w:color="000000"/>
+              <w:right w:val="single" w:sz="8" w:space="0" w:color="000000"/>
+            </w:tcBorders>
+            <w:tcMar>
+              <w:top w:w="100" w:type="dxa"/>
+              <w:left w:w="100" w:type="dxa"/>
+              <w:bottom w:w="100" w:type="dxa"/>
+              <w:right w:w="100" w:type="dxa"/>
+            </w:tcMar>
+          </w:tcPr>
+          <w:p>
+            <w:r>
+              <w:t>query_vis_prod</w:t>
+            </w:r>
+            <w:r>
+              <w:t>.php</w:t>
+            </w:r>
+          </w:p>
+        </w:tc>
+        <w:tc>
+          <w:tcPr>
+            <w:tcW w:w="5625" w:type="dxa"/>
+            <w:tcBorders>
+              <w:top w:val="single" w:sz="8" w:space="0" w:color="000000"/>
+              <w:left w:val="single" w:sz="8" w:space="0" w:color="000000"/>
+              <w:bottom w:val="single" w:sz="8" w:space="0" w:color="000000"/>
+              <w:right w:val="single" w:sz="8" w:space="0" w:color="000000"/>
+            </w:tcBorders>
+            <w:tcMar>
+              <w:top w:w="100" w:type="dxa"/>
+              <w:left w:w="100" w:type="dxa"/>
+              <w:bottom w:w="100" w:type="dxa"/>
+              <w:right w:w="100" w:type="dxa"/>
+            </w:tcMar>
+          </w:tcPr>
+          <w:p>
+            <w:r>
+              <w:t xml:space="preserve">Restituisce i </w:t>
+            </w:r>
+            <w:r>
+              <w:t>prodotti</w:t>
+            </w:r>
+            <w:r>
+              <w:t xml:space="preserve"> in vendita</w:t>
+            </w:r>
+          </w:p>
+        </w:tc>
+      </w:tr>
+    </w:tbl>
+    <w:p>
+      <w:pPr>
+        <w:pStyle w:val="Titolo2"/>
+      </w:pPr>
+    </w:p>
+    <w:p>
+      <w:pPr>
+        <w:pStyle w:val="Titolo2"/>
+      </w:pPr>
+      <w:r>
+        <w:t>Interfaccia</w:t>
+      </w:r>
+    </w:p>
+    <w:p/>
+    <w:tbl>
+      <w:tblPr>
+        <w:tblW w:w="9000" w:type="dxa"/>
+        <w:tblBorders>
+          <w:top w:val="single" w:sz="8" w:space="0" w:color="000000"/>
+          <w:left w:val="single" w:sz="8" w:space="0" w:color="000000"/>
+          <w:bottom w:val="single" w:sz="8" w:space="0" w:color="000000"/>
+          <w:right w:val="single" w:sz="8" w:space="0" w:color="000000"/>
+          <w:insideH w:val="single" w:sz="8" w:space="0" w:color="000000"/>
+          <w:insideV w:val="single" w:sz="8" w:space="0" w:color="000000"/>
+        </w:tblBorders>
+        <w:tblLayout w:type="fixed"/>
+        <w:tblLook w:val="0600" w:firstRow="0" w:lastRow="0" w:firstColumn="0" w:lastColumn="0" w:noHBand="1" w:noVBand="1"/>
+      </w:tblPr>
+      <w:tblGrid>
+        <w:gridCol w:w="3375"/>
+        <w:gridCol w:w="5625"/>
+      </w:tblGrid>
+      <w:tr>
+        <w:tc>
+          <w:tcPr>
+            <w:tcW w:w="3375" w:type="dxa"/>
+            <w:tcMar>
+              <w:top w:w="100" w:type="dxa"/>
+              <w:left w:w="100" w:type="dxa"/>
+              <w:bottom w:w="100" w:type="dxa"/>
+              <w:right w:w="100" w:type="dxa"/>
+            </w:tcMar>
+          </w:tcPr>
+          <w:p>
+            <w:pPr>
+              <w:widowControl w:val="0"/>
+            </w:pPr>
+            <w:r>
+              <w:rPr>
+                <w:b/>
+              </w:rPr>
+              <w:t>Classe:</w:t>
+            </w:r>
+          </w:p>
+        </w:tc>
+        <w:tc>
+          <w:tcPr>
+            <w:tcW w:w="5625" w:type="dxa"/>
+            <w:tcMar>
+              <w:top w:w="100" w:type="dxa"/>
+              <w:left w:w="100" w:type="dxa"/>
+              <w:bottom w:w="100" w:type="dxa"/>
+              <w:right w:w="100" w:type="dxa"/>
+            </w:tcMar>
+          </w:tcPr>
+          <w:p>
+            <w:pPr>
+              <w:widowControl w:val="0"/>
+            </w:pPr>
+            <w:r>
+              <w:rPr>
+                <w:b/>
+              </w:rPr>
+              <w:t>Descrizione:</w:t>
+            </w:r>
+          </w:p>
+        </w:tc>
+      </w:tr>
+      <w:tr>
+        <w:trPr>
+          <w:trHeight w:val="294"/>
+        </w:trPr>
+        <w:tc>
+          <w:tcPr>
+            <w:tcW w:w="3375" w:type="dxa"/>
+            <w:tcMar>
+              <w:top w:w="100" w:type="dxa"/>
+              <w:left w:w="100" w:type="dxa"/>
+              <w:bottom w:w="100" w:type="dxa"/>
+              <w:right w:w="100" w:type="dxa"/>
+            </w:tcMar>
+          </w:tcPr>
+          <w:p>
+            <w:r>
+              <w:t>home</w:t>
+            </w:r>
+            <w:r>
+              <w:t>.php</w:t>
+            </w:r>
+          </w:p>
+        </w:tc>
+        <w:tc>
+          <w:tcPr>
+            <w:tcW w:w="5625" w:type="dxa"/>
+            <w:tcMar>
+              <w:top w:w="100" w:type="dxa"/>
+              <w:left w:w="100" w:type="dxa"/>
+              <w:bottom w:w="100" w:type="dxa"/>
+              <w:right w:w="100" w:type="dxa"/>
+            </w:tcMar>
+          </w:tcPr>
+          <w:p>
+            <w:r>
+              <w:t>La pagina iniziale del sito</w:t>
+            </w:r>
+          </w:p>
+        </w:tc>
+      </w:tr>
+      <w:tr>
+        <w:tc>
+          <w:tcPr>
+            <w:tcW w:w="3375" w:type="dxa"/>
+            <w:tcBorders>
+              <w:top w:val="single" w:sz="8" w:space="0" w:color="000000"/>
+              <w:left w:val="single" w:sz="8" w:space="0" w:color="000000"/>
+              <w:bottom w:val="single" w:sz="8" w:space="0" w:color="000000"/>
+              <w:right w:val="single" w:sz="8" w:space="0" w:color="000000"/>
+            </w:tcBorders>
+            <w:tcMar>
+              <w:top w:w="100" w:type="dxa"/>
+              <w:left w:w="100" w:type="dxa"/>
+              <w:bottom w:w="100" w:type="dxa"/>
+              <w:right w:w="100" w:type="dxa"/>
+            </w:tcMar>
+          </w:tcPr>
+          <w:p>
+            <w:r>
+              <w:t>a</w:t>
+            </w:r>
+            <w:r>
+              <w:t>cquisti.</w:t>
+            </w:r>
+            <w:r>
+              <w:t>php</w:t>
+            </w:r>
+          </w:p>
+        </w:tc>
+        <w:tc>
+          <w:tcPr>
+            <w:tcW w:w="5625" w:type="dxa"/>
+            <w:tcBorders>
+              <w:top w:val="single" w:sz="8" w:space="0" w:color="000000"/>
+              <w:left w:val="single" w:sz="8" w:space="0" w:color="000000"/>
+              <w:bottom w:val="single" w:sz="8" w:space="0" w:color="000000"/>
+              <w:right w:val="single" w:sz="8" w:space="0" w:color="000000"/>
+            </w:tcBorders>
+            <w:tcMar>
+              <w:top w:w="100" w:type="dxa"/>
+              <w:left w:w="100" w:type="dxa"/>
+              <w:bottom w:w="100" w:type="dxa"/>
+              <w:right w:w="100" w:type="dxa"/>
+            </w:tcMar>
+          </w:tcPr>
+          <w:p>
+            <w:r>
+              <w:t xml:space="preserve">La </w:t>
+            </w:r>
+            <w:r>
+              <w:t>pagina dove visualizzare tutti gli acquisti</w:t>
+            </w:r>
+            <w:r>
+              <w:t xml:space="preserve"> </w:t>
+            </w:r>
+          </w:p>
+        </w:tc>
+      </w:tr>
+      <w:tr>
+        <w:tc>
+          <w:tcPr>
+            <w:tcW w:w="3375" w:type="dxa"/>
+            <w:tcBorders>
+              <w:top w:val="single" w:sz="8" w:space="0" w:color="000000"/>
+              <w:left w:val="single" w:sz="8" w:space="0" w:color="000000"/>
+              <w:bottom w:val="single" w:sz="8" w:space="0" w:color="000000"/>
+              <w:right w:val="single" w:sz="8" w:space="0" w:color="000000"/>
+            </w:tcBorders>
+            <w:tcMar>
+              <w:top w:w="100" w:type="dxa"/>
+              <w:left w:w="100" w:type="dxa"/>
+              <w:bottom w:w="100" w:type="dxa"/>
+              <w:right w:w="100" w:type="dxa"/>
+            </w:tcMar>
+          </w:tcPr>
+          <w:p>
+            <w:r>
+              <w:t>admin</w:t>
+            </w:r>
+            <w:r>
+              <w:t>.php</w:t>
+            </w:r>
+          </w:p>
+        </w:tc>
+        <w:tc>
+          <w:tcPr>
+            <w:tcW w:w="5625" w:type="dxa"/>
+            <w:tcBorders>
+              <w:top w:val="single" w:sz="8" w:space="0" w:color="000000"/>
+              <w:left w:val="single" w:sz="8" w:space="0" w:color="000000"/>
+              <w:bottom w:val="single" w:sz="8" w:space="0" w:color="000000"/>
+              <w:right w:val="single" w:sz="8" w:space="0" w:color="000000"/>
+            </w:tcBorders>
+            <w:tcMar>
+              <w:top w:w="100" w:type="dxa"/>
+              <w:left w:w="100" w:type="dxa"/>
+              <w:bottom w:w="100" w:type="dxa"/>
+              <w:right w:w="100" w:type="dxa"/>
+            </w:tcMar>
+          </w:tcPr>
+          <w:p>
+            <w:r>
+              <w:t>La pagina dove l’</w:t>
+            </w:r>
+            <w:r>
+              <w:t>amministratore può</w:t>
+            </w:r>
+            <w:r>
+              <w:t xml:space="preserve"> </w:t>
+            </w:r>
+            <w:r>
+              <w:t>modificare</w:t>
+            </w:r>
+            <w:r>
+              <w:t xml:space="preserve"> i suoi dati </w:t>
+            </w:r>
+          </w:p>
+        </w:tc>
+      </w:tr>
+      <w:tr>
+        <w:tc>
+          <w:tcPr>
+            <w:tcW w:w="3375" w:type="dxa"/>
+            <w:tcBorders>
+              <w:top w:val="single" w:sz="8" w:space="0" w:color="000000"/>
+              <w:left w:val="single" w:sz="8" w:space="0" w:color="000000"/>
+              <w:bottom w:val="single" w:sz="8" w:space="0" w:color="000000"/>
+              <w:right w:val="single" w:sz="8" w:space="0" w:color="000000"/>
+            </w:tcBorders>
+            <w:tcMar>
+              <w:top w:w="100" w:type="dxa"/>
+              <w:left w:w="100" w:type="dxa"/>
+              <w:bottom w:w="100" w:type="dxa"/>
+              <w:right w:w="100" w:type="dxa"/>
+            </w:tcMar>
+          </w:tcPr>
+          <w:p>
+            <w:r>
+              <w:t>contatti</w:t>
+            </w:r>
+            <w:r>
+              <w:t>.php</w:t>
+            </w:r>
+          </w:p>
+        </w:tc>
+        <w:tc>
+          <w:tcPr>
+            <w:tcW w:w="5625" w:type="dxa"/>
+            <w:tcBorders>
+              <w:top w:val="single" w:sz="8" w:space="0" w:color="000000"/>
+              <w:left w:val="single" w:sz="8" w:space="0" w:color="000000"/>
+              <w:bottom w:val="single" w:sz="8" w:space="0" w:color="000000"/>
+              <w:right w:val="single" w:sz="8" w:space="0" w:color="000000"/>
+            </w:tcBorders>
+            <w:tcMar>
+              <w:top w:w="100" w:type="dxa"/>
+              <w:left w:w="100" w:type="dxa"/>
+              <w:bottom w:w="100" w:type="dxa"/>
+              <w:right w:w="100" w:type="dxa"/>
+            </w:tcMar>
+          </w:tcPr>
+          <w:p>
+            <w:r>
+              <w:t xml:space="preserve">La pagina dove visualizzare i contatti del negozio </w:t>
+            </w:r>
+          </w:p>
+        </w:tc>
+      </w:tr>
+      <w:tr>
+        <w:tc>
+          <w:tcPr>
+            <w:tcW w:w="3375" w:type="dxa"/>
+            <w:tcBorders>
+              <w:top w:val="single" w:sz="8" w:space="0" w:color="000000"/>
+              <w:left w:val="single" w:sz="8" w:space="0" w:color="000000"/>
+              <w:bottom w:val="single" w:sz="8" w:space="0" w:color="000000"/>
+              <w:right w:val="single" w:sz="8" w:space="0" w:color="000000"/>
+            </w:tcBorders>
+            <w:tcMar>
+              <w:top w:w="100" w:type="dxa"/>
+              <w:left w:w="100" w:type="dxa"/>
+              <w:bottom w:w="100" w:type="dxa"/>
+              <w:right w:w="100" w:type="dxa"/>
+            </w:tcMar>
+          </w:tcPr>
+          <w:p>
+            <w:r>
+              <w:t>footer.php</w:t>
+            </w:r>
+          </w:p>
+        </w:tc>
+        <w:tc>
+          <w:tcPr>
+            <w:tcW w:w="5625" w:type="dxa"/>
+            <w:tcBorders>
+              <w:top w:val="single" w:sz="8" w:space="0" w:color="000000"/>
+              <w:left w:val="single" w:sz="8" w:space="0" w:color="000000"/>
+              <w:bottom w:val="single" w:sz="8" w:space="0" w:color="000000"/>
+              <w:right w:val="single" w:sz="8" w:space="0" w:color="000000"/>
+            </w:tcBorders>
+            <w:tcMar>
+              <w:top w:w="100" w:type="dxa"/>
+              <w:left w:w="100" w:type="dxa"/>
+              <w:bottom w:w="100" w:type="dxa"/>
+              <w:right w:w="100" w:type="dxa"/>
+            </w:tcMar>
+          </w:tcPr>
+          <w:p>
+            <w:r>
+              <w:t xml:space="preserve">La </w:t>
+            </w:r>
+            <w:r>
+              <w:t>pagin</w:t>
+            </w:r>
+            <w:r>
+              <w:t>a sempre presente nella parte bassa del sito</w:t>
+            </w:r>
+          </w:p>
+        </w:tc>
+      </w:tr>
+      <w:tr>
+        <w:tc>
+          <w:tcPr>
+            <w:tcW w:w="3375" w:type="dxa"/>
+            <w:tcBorders>
+              <w:top w:val="single" w:sz="8" w:space="0" w:color="000000"/>
+              <w:left w:val="single" w:sz="8" w:space="0" w:color="000000"/>
+              <w:bottom w:val="single" w:sz="8" w:space="0" w:color="000000"/>
+              <w:right w:val="single" w:sz="8" w:space="0" w:color="000000"/>
+            </w:tcBorders>
+            <w:tcMar>
+              <w:top w:w="100" w:type="dxa"/>
+              <w:left w:w="100" w:type="dxa"/>
+              <w:bottom w:w="100" w:type="dxa"/>
+              <w:right w:w="100" w:type="dxa"/>
+            </w:tcMar>
+          </w:tcPr>
+          <w:p>
+            <w:r>
+              <w:t>info_rip</w:t>
+            </w:r>
+            <w:r>
+              <w:t>.php</w:t>
+            </w:r>
+          </w:p>
+        </w:tc>
+        <w:tc>
+          <w:tcPr>
+            <w:tcW w:w="5625" w:type="dxa"/>
+            <w:tcBorders>
+              <w:top w:val="single" w:sz="8" w:space="0" w:color="000000"/>
+              <w:left w:val="single" w:sz="8" w:space="0" w:color="000000"/>
+              <w:bottom w:val="single" w:sz="8" w:space="0" w:color="000000"/>
+              <w:right w:val="single" w:sz="8" w:space="0" w:color="000000"/>
+            </w:tcBorders>
+            <w:tcMar>
+              <w:top w:w="100" w:type="dxa"/>
+              <w:left w:w="100" w:type="dxa"/>
+              <w:bottom w:w="100" w:type="dxa"/>
+              <w:right w:w="100" w:type="dxa"/>
+            </w:tcMar>
+          </w:tcPr>
+          <w:p>
+            <w:r>
+              <w:t>La pagina che descrive il servizio di riparazione</w:t>
+            </w:r>
+          </w:p>
+        </w:tc>
+      </w:tr>
+      <w:tr>
+        <w:tc>
+          <w:tcPr>
+            <w:tcW w:w="3375" w:type="dxa"/>
+            <w:tcBorders>
+              <w:top w:val="single" w:sz="8" w:space="0" w:color="000000"/>
+              <w:left w:val="single" w:sz="8" w:space="0" w:color="000000"/>
+              <w:bottom w:val="single" w:sz="8" w:space="0" w:color="000000"/>
+              <w:right w:val="single" w:sz="8" w:space="0" w:color="000000"/>
+            </w:tcBorders>
+            <w:tcMar>
+              <w:top w:w="100" w:type="dxa"/>
+              <w:left w:w="100" w:type="dxa"/>
+              <w:bottom w:w="100" w:type="dxa"/>
+              <w:right w:w="100" w:type="dxa"/>
+            </w:tcMar>
+          </w:tcPr>
+          <w:p>
+            <w:r>
+              <w:t>ins_Prodotto</w:t>
+            </w:r>
+            <w:r>
+              <w:t>.php</w:t>
+            </w:r>
+          </w:p>
+        </w:tc>
+        <w:tc>
+          <w:tcPr>
+            <w:tcW w:w="5625" w:type="dxa"/>
+            <w:tcBorders>
+              <w:top w:val="single" w:sz="8" w:space="0" w:color="000000"/>
+              <w:left w:val="single" w:sz="8" w:space="0" w:color="000000"/>
+              <w:bottom w:val="single" w:sz="8" w:space="0" w:color="000000"/>
+              <w:right w:val="single" w:sz="8" w:space="0" w:color="000000"/>
+            </w:tcBorders>
+            <w:tcMar>
+              <w:top w:w="100" w:type="dxa"/>
+              <w:left w:w="100" w:type="dxa"/>
+              <w:bottom w:w="100" w:type="dxa"/>
+              <w:right w:w="100" w:type="dxa"/>
+            </w:tcMar>
+          </w:tcPr>
+          <w:p>
+            <w:r>
+              <w:t xml:space="preserve">La pagina dove l’amministratore può modificare i suoi dati </w:t>
+            </w:r>
+          </w:p>
+        </w:tc>
+      </w:tr>
+      <w:tr>
+        <w:tc>
+          <w:tcPr>
+            <w:tcW w:w="3375" w:type="dxa"/>
+            <w:tcBorders>
+              <w:top w:val="single" w:sz="8" w:space="0" w:color="000000"/>
+              <w:left w:val="single" w:sz="8" w:space="0" w:color="000000"/>
+              <w:bottom w:val="single" w:sz="8" w:space="0" w:color="000000"/>
+              <w:right w:val="single" w:sz="8" w:space="0" w:color="000000"/>
+            </w:tcBorders>
+            <w:tcMar>
+              <w:top w:w="100" w:type="dxa"/>
+              <w:left w:w="100" w:type="dxa"/>
+              <w:bottom w:w="100" w:type="dxa"/>
+              <w:right w:w="100" w:type="dxa"/>
+            </w:tcMar>
+          </w:tcPr>
+          <w:p>
+            <w:r>
+              <w:t>magazzino.php</w:t>
+            </w:r>
+          </w:p>
+        </w:tc>
+        <w:tc>
+          <w:tcPr>
+            <w:tcW w:w="5625" w:type="dxa"/>
+            <w:tcBorders>
+              <w:top w:val="single" w:sz="8" w:space="0" w:color="000000"/>
+              <w:left w:val="single" w:sz="8" w:space="0" w:color="000000"/>
+              <w:bottom w:val="single" w:sz="8" w:space="0" w:color="000000"/>
+              <w:right w:val="single" w:sz="8" w:space="0" w:color="000000"/>
+            </w:tcBorders>
+            <w:tcMar>
+              <w:top w:w="100" w:type="dxa"/>
+              <w:left w:w="100" w:type="dxa"/>
+              <w:bottom w:w="100" w:type="dxa"/>
+              <w:right w:w="100" w:type="dxa"/>
+            </w:tcMar>
+          </w:tcPr>
+          <w:p>
+            <w:r>
+              <w:t>Pagina in cui viene visualizzata la tabella con le informazioni di tutti prodotti</w:t>
+            </w:r>
+          </w:p>
+        </w:tc>
+      </w:tr>
+      <w:tr>
+        <w:tc>
+          <w:tcPr>
+            <w:tcW w:w="3375" w:type="dxa"/>
+            <w:tcBorders>
+              <w:top w:val="single" w:sz="8" w:space="0" w:color="000000"/>
+              <w:left w:val="single" w:sz="8" w:space="0" w:color="000000"/>
+              <w:bottom w:val="single" w:sz="8" w:space="0" w:color="000000"/>
+              <w:right w:val="single" w:sz="8" w:space="0" w:color="000000"/>
+            </w:tcBorders>
+            <w:tcMar>
+              <w:top w:w="100" w:type="dxa"/>
+              <w:left w:w="100" w:type="dxa"/>
+              <w:bottom w:w="100" w:type="dxa"/>
+              <w:right w:w="100" w:type="dxa"/>
+            </w:tcMar>
+          </w:tcPr>
+          <w:p>
+            <w:r>
+              <w:t>menuL</w:t>
+            </w:r>
+            <w:r>
+              <w:t>.php</w:t>
+            </w:r>
+          </w:p>
+        </w:tc>
+        <w:tc>
+          <w:tcPr>
+            <w:tcW w:w="5625" w:type="dxa"/>
+            <w:tcBorders>
+              <w:top w:val="single" w:sz="8" w:space="0" w:color="000000"/>
+              <w:left w:val="single" w:sz="8" w:space="0" w:color="000000"/>
+              <w:bottom w:val="single" w:sz="8" w:space="0" w:color="000000"/>
+              <w:right w:val="single" w:sz="8" w:space="0" w:color="000000"/>
+            </w:tcBorders>
+            <w:tcMar>
+              <w:top w:w="100" w:type="dxa"/>
+              <w:left w:w="100" w:type="dxa"/>
+              <w:bottom w:w="100" w:type="dxa"/>
+              <w:right w:w="100" w:type="dxa"/>
+            </w:tcMar>
+          </w:tcPr>
+          <w:p>
+            <w:r>
+              <w:t>Menu dell’utente loggato</w:t>
+            </w:r>
+          </w:p>
+        </w:tc>
+      </w:tr>
+      <w:tr>
+        <w:tc>
+          <w:tcPr>
+            <w:tcW w:w="3375" w:type="dxa"/>
+            <w:tcBorders>
+              <w:top w:val="single" w:sz="8" w:space="0" w:color="000000"/>
+              <w:left w:val="single" w:sz="8" w:space="0" w:color="000000"/>
+              <w:bottom w:val="single" w:sz="8" w:space="0" w:color="000000"/>
+              <w:right w:val="single" w:sz="8" w:space="0" w:color="000000"/>
+            </w:tcBorders>
+            <w:tcMar>
+              <w:top w:w="100" w:type="dxa"/>
+              <w:left w:w="100" w:type="dxa"/>
+              <w:bottom w:w="100" w:type="dxa"/>
+              <w:right w:w="100" w:type="dxa"/>
+            </w:tcMar>
+          </w:tcPr>
+          <w:p>
+            <w:r>
+              <w:t>menuNL.php</w:t>
+            </w:r>
+          </w:p>
+        </w:tc>
+        <w:tc>
+          <w:tcPr>
+            <w:tcW w:w="5625" w:type="dxa"/>
+            <w:tcBorders>
+              <w:top w:val="single" w:sz="8" w:space="0" w:color="000000"/>
+              <w:left w:val="single" w:sz="8" w:space="0" w:color="000000"/>
+              <w:bottom w:val="single" w:sz="8" w:space="0" w:color="000000"/>
+              <w:right w:val="single" w:sz="8" w:space="0" w:color="000000"/>
+            </w:tcBorders>
+            <w:tcMar>
+              <w:top w:w="100" w:type="dxa"/>
+              <w:left w:w="100" w:type="dxa"/>
+              <w:bottom w:w="100" w:type="dxa"/>
+              <w:right w:w="100" w:type="dxa"/>
+            </w:tcMar>
+          </w:tcPr>
+          <w:p>
+            <w:r>
+              <w:t>Menu dell’utente non loggato</w:t>
+            </w:r>
+          </w:p>
+        </w:tc>
+      </w:tr>
+      <w:tr>
+        <w:tc>
+          <w:tcPr>
+            <w:tcW w:w="3375" w:type="dxa"/>
+            <w:tcBorders>
+              <w:top w:val="single" w:sz="8" w:space="0" w:color="000000"/>
+              <w:left w:val="single" w:sz="8" w:space="0" w:color="000000"/>
+              <w:bottom w:val="single" w:sz="8" w:space="0" w:color="000000"/>
+              <w:right w:val="single" w:sz="8" w:space="0" w:color="000000"/>
+            </w:tcBorders>
+            <w:tcMar>
+              <w:top w:w="100" w:type="dxa"/>
+              <w:left w:w="100" w:type="dxa"/>
+              <w:bottom w:w="100" w:type="dxa"/>
+              <w:right w:w="100" w:type="dxa"/>
+            </w:tcMar>
+          </w:tcPr>
+          <w:p>
+            <w:r>
+              <w:t>prodotti.php</w:t>
+            </w:r>
+          </w:p>
+        </w:tc>
+        <w:tc>
+          <w:tcPr>
+            <w:tcW w:w="5625" w:type="dxa"/>
+            <w:tcBorders>
+              <w:top w:val="single" w:sz="8" w:space="0" w:color="000000"/>
+              <w:left w:val="single" w:sz="8" w:space="0" w:color="000000"/>
+              <w:bottom w:val="single" w:sz="8" w:space="0" w:color="000000"/>
+              <w:right w:val="single" w:sz="8" w:space="0" w:color="000000"/>
+            </w:tcBorders>
+            <w:tcMar>
+              <w:top w:w="100" w:type="dxa"/>
+              <w:left w:w="100" w:type="dxa"/>
+              <w:bottom w:w="100" w:type="dxa"/>
+              <w:right w:w="100" w:type="dxa"/>
+            </w:tcMar>
+          </w:tcPr>
+          <w:p>
+            <w:r>
+              <w:t>Pagina in cui viene visualizzata la tabella con le informazioni dei prodotti in vendita</w:t>
+            </w:r>
+          </w:p>
+        </w:tc>
+      </w:tr>
+      <w:tr>
+        <w:tc>
+          <w:tcPr>
+            <w:tcW w:w="3375" w:type="dxa"/>
+            <w:tcBorders>
+              <w:top w:val="single" w:sz="8" w:space="0" w:color="000000"/>
+              <w:left w:val="single" w:sz="8" w:space="0" w:color="000000"/>
+              <w:bottom w:val="single" w:sz="8" w:space="0" w:color="000000"/>
+              <w:right w:val="single" w:sz="8" w:space="0" w:color="000000"/>
+            </w:tcBorders>
+            <w:tcMar>
+              <w:top w:w="100" w:type="dxa"/>
+              <w:left w:w="100" w:type="dxa"/>
+              <w:bottom w:w="100" w:type="dxa"/>
+              <w:right w:w="100" w:type="dxa"/>
+            </w:tcMar>
+          </w:tcPr>
+          <w:p>
+            <w:r>
+              <w:t>registrazione.php</w:t>
+            </w:r>
+          </w:p>
+        </w:tc>
+        <w:tc>
+          <w:tcPr>
+            <w:tcW w:w="5625" w:type="dxa"/>
+            <w:tcBorders>
+              <w:top w:val="single" w:sz="8" w:space="0" w:color="000000"/>
+              <w:left w:val="single" w:sz="8" w:space="0" w:color="000000"/>
+              <w:bottom w:val="single" w:sz="8" w:space="0" w:color="000000"/>
+              <w:right w:val="single" w:sz="8" w:space="0" w:color="000000"/>
+            </w:tcBorders>
+            <w:tcMar>
+              <w:top w:w="100" w:type="dxa"/>
+              <w:left w:w="100" w:type="dxa"/>
+              <w:bottom w:w="100" w:type="dxa"/>
+              <w:right w:w="100" w:type="dxa"/>
+            </w:tcMar>
+          </w:tcPr>
+          <w:p>
+            <w:r>
+              <w:t>Pagina in cui è possibile inserire i dati per la registrazione</w:t>
+            </w:r>
+          </w:p>
+        </w:tc>
+      </w:tr>
+      <w:tr>
+        <w:tc>
+          <w:tcPr>
+            <w:tcW w:w="3375" w:type="dxa"/>
+            <w:tcBorders>
+              <w:top w:val="single" w:sz="8" w:space="0" w:color="000000"/>
+              <w:left w:val="single" w:sz="8" w:space="0" w:color="000000"/>
+              <w:bottom w:val="single" w:sz="8" w:space="0" w:color="000000"/>
+              <w:right w:val="single" w:sz="8" w:space="0" w:color="000000"/>
+            </w:tcBorders>
+            <w:tcMar>
+              <w:top w:w="100" w:type="dxa"/>
+              <w:left w:w="100" w:type="dxa"/>
+              <w:bottom w:w="100" w:type="dxa"/>
+              <w:right w:w="100" w:type="dxa"/>
+            </w:tcMar>
+          </w:tcPr>
+          <w:p>
+            <w:r>
+              <w:t>Richiedi_Riparazione</w:t>
+            </w:r>
+            <w:r>
+              <w:t>.php</w:t>
+            </w:r>
+          </w:p>
+        </w:tc>
+        <w:tc>
+          <w:tcPr>
+            <w:tcW w:w="5625" w:type="dxa"/>
+            <w:tcBorders>
+              <w:top w:val="single" w:sz="8" w:space="0" w:color="000000"/>
+              <w:left w:val="single" w:sz="8" w:space="0" w:color="000000"/>
+              <w:bottom w:val="single" w:sz="8" w:space="0" w:color="000000"/>
+              <w:right w:val="single" w:sz="8" w:space="0" w:color="000000"/>
+            </w:tcBorders>
+            <w:tcMar>
+              <w:top w:w="100" w:type="dxa"/>
+              <w:left w:w="100" w:type="dxa"/>
+              <w:bottom w:w="100" w:type="dxa"/>
+              <w:right w:w="100" w:type="dxa"/>
+            </w:tcMar>
+          </w:tcPr>
+          <w:p>
+            <w:r>
+              <w:t>Pagina in cui è possibile richiedere una riparazione</w:t>
+            </w:r>
+          </w:p>
+        </w:tc>
+      </w:tr>
+      <w:tr>
+        <w:tc>
+          <w:tcPr>
+            <w:tcW w:w="3375" w:type="dxa"/>
+            <w:tcBorders>
+              <w:top w:val="single" w:sz="8" w:space="0" w:color="000000"/>
+              <w:left w:val="single" w:sz="8" w:space="0" w:color="000000"/>
+              <w:bottom w:val="single" w:sz="8" w:space="0" w:color="000000"/>
+              <w:right w:val="single" w:sz="8" w:space="0" w:color="000000"/>
+            </w:tcBorders>
+            <w:tcMar>
+              <w:top w:w="100" w:type="dxa"/>
+              <w:left w:w="100" w:type="dxa"/>
+              <w:bottom w:w="100" w:type="dxa"/>
+              <w:right w:w="100" w:type="dxa"/>
+            </w:tcMar>
+          </w:tcPr>
+          <w:p>
+            <w:r>
+              <w:t>riparazioni.php</w:t>
+            </w:r>
+          </w:p>
+        </w:tc>
+        <w:tc>
+          <w:tcPr>
+            <w:tcW w:w="5625" w:type="dxa"/>
+            <w:tcBorders>
+              <w:top w:val="single" w:sz="8" w:space="0" w:color="000000"/>
+              <w:left w:val="single" w:sz="8" w:space="0" w:color="000000"/>
+              <w:bottom w:val="single" w:sz="8" w:space="0" w:color="000000"/>
+              <w:right w:val="single" w:sz="8" w:space="0" w:color="000000"/>
+            </w:tcBorders>
+            <w:tcMar>
+              <w:top w:w="100" w:type="dxa"/>
+              <w:left w:w="100" w:type="dxa"/>
+              <w:bottom w:w="100" w:type="dxa"/>
+              <w:right w:w="100" w:type="dxa"/>
+            </w:tcMar>
+          </w:tcPr>
+          <w:p>
+            <w:r>
+              <w:t>Pagina in cui viene visualizzata la tabella con le informazioni delle riparazioni</w:t>
+            </w:r>
+          </w:p>
+        </w:tc>
+      </w:tr>
+      <w:tr>
+        <w:tc>
+          <w:tcPr>
+            <w:tcW w:w="3375" w:type="dxa"/>
+            <w:tcBorders>
+              <w:top w:val="single" w:sz="8" w:space="0" w:color="000000"/>
+              <w:left w:val="single" w:sz="8" w:space="0" w:color="000000"/>
+              <w:bottom w:val="single" w:sz="8" w:space="0" w:color="000000"/>
+              <w:right w:val="single" w:sz="8" w:space="0" w:color="000000"/>
+            </w:tcBorders>
+            <w:tcMar>
+              <w:top w:w="100" w:type="dxa"/>
+              <w:left w:w="100" w:type="dxa"/>
+              <w:bottom w:w="100" w:type="dxa"/>
+              <w:right w:w="100" w:type="dxa"/>
+            </w:tcMar>
+          </w:tcPr>
+          <w:p>
+            <w:r>
+              <w:t>script_tabella_carrello</w:t>
+            </w:r>
+            <w:r>
+              <w:t>.php</w:t>
+            </w:r>
+          </w:p>
+        </w:tc>
+        <w:tc>
+          <w:tcPr>
+            <w:tcW w:w="5625" w:type="dxa"/>
+            <w:tcBorders>
+              <w:top w:val="single" w:sz="8" w:space="0" w:color="000000"/>
+              <w:left w:val="single" w:sz="8" w:space="0" w:color="000000"/>
+              <w:bottom w:val="single" w:sz="8" w:space="0" w:color="000000"/>
+              <w:right w:val="single" w:sz="8" w:space="0" w:color="000000"/>
+            </w:tcBorders>
+            <w:tcMar>
+              <w:top w:w="100" w:type="dxa"/>
+              <w:left w:w="100" w:type="dxa"/>
+              <w:bottom w:w="100" w:type="dxa"/>
+              <w:right w:w="100" w:type="dxa"/>
+            </w:tcMar>
+          </w:tcPr>
+          <w:p>
+            <w:r>
+              <w:t xml:space="preserve">Crea una tabella con tutte le informazioni del carrello </w:t>
+            </w:r>
+          </w:p>
+        </w:tc>
+      </w:tr>
+      <w:tr>
+        <w:tc>
+          <w:tcPr>
+            <w:tcW w:w="3375" w:type="dxa"/>
+            <w:tcBorders>
+              <w:top w:val="single" w:sz="8" w:space="0" w:color="000000"/>
+              <w:left w:val="single" w:sz="8" w:space="0" w:color="000000"/>
+              <w:bottom w:val="single" w:sz="8" w:space="0" w:color="000000"/>
+              <w:right w:val="single" w:sz="8" w:space="0" w:color="000000"/>
+            </w:tcBorders>
+            <w:tcMar>
+              <w:top w:w="100" w:type="dxa"/>
+              <w:left w:w="100" w:type="dxa"/>
+              <w:bottom w:w="100" w:type="dxa"/>
+              <w:right w:w="100" w:type="dxa"/>
+            </w:tcMar>
+          </w:tcPr>
+          <w:p>
+            <w:r>
+              <w:t>script_tabella_</w:t>
+            </w:r>
+            <w:r>
+              <w:t>prodotti.php</w:t>
+            </w:r>
+          </w:p>
+        </w:tc>
+        <w:tc>
+          <w:tcPr>
+            <w:tcW w:w="5625" w:type="dxa"/>
+            <w:tcBorders>
+              <w:top w:val="single" w:sz="8" w:space="0" w:color="000000"/>
+              <w:left w:val="single" w:sz="8" w:space="0" w:color="000000"/>
+              <w:bottom w:val="single" w:sz="8" w:space="0" w:color="000000"/>
+              <w:right w:val="single" w:sz="8" w:space="0" w:color="000000"/>
+            </w:tcBorders>
+            <w:tcMar>
+              <w:top w:w="100" w:type="dxa"/>
+              <w:left w:w="100" w:type="dxa"/>
+              <w:bottom w:w="100" w:type="dxa"/>
+              <w:right w:w="100" w:type="dxa"/>
+            </w:tcMar>
+          </w:tcPr>
+          <w:p>
+            <w:r>
+              <w:t xml:space="preserve">Crea una tabella con tutte le informazioni dei prodotti </w:t>
+            </w:r>
+          </w:p>
+        </w:tc>
+      </w:tr>
+      <w:tr>
+        <w:tc>
+          <w:tcPr>
+            <w:tcW w:w="3375" w:type="dxa"/>
+            <w:tcBorders>
+              <w:top w:val="single" w:sz="8" w:space="0" w:color="000000"/>
+              <w:left w:val="single" w:sz="8" w:space="0" w:color="000000"/>
+              <w:bottom w:val="single" w:sz="8" w:space="0" w:color="000000"/>
+              <w:right w:val="single" w:sz="8" w:space="0" w:color="000000"/>
+            </w:tcBorders>
+            <w:tcMar>
+              <w:top w:w="100" w:type="dxa"/>
+              <w:left w:w="100" w:type="dxa"/>
+              <w:bottom w:w="100" w:type="dxa"/>
+              <w:right w:w="100" w:type="dxa"/>
+            </w:tcMar>
+          </w:tcPr>
+          <w:p>
+            <w:r>
+              <w:t>script_tabella_riparazioni.php</w:t>
+            </w:r>
+          </w:p>
+        </w:tc>
+        <w:tc>
+          <w:tcPr>
+            <w:tcW w:w="5625" w:type="dxa"/>
+            <w:tcBorders>
+              <w:top w:val="single" w:sz="8" w:space="0" w:color="000000"/>
+              <w:left w:val="single" w:sz="8" w:space="0" w:color="000000"/>
+              <w:bottom w:val="single" w:sz="8" w:space="0" w:color="000000"/>
+              <w:right w:val="single" w:sz="8" w:space="0" w:color="000000"/>
+            </w:tcBorders>
+            <w:tcMar>
+              <w:top w:w="100" w:type="dxa"/>
+              <w:left w:w="100" w:type="dxa"/>
+              <w:bottom w:w="100" w:type="dxa"/>
+              <w:right w:w="100" w:type="dxa"/>
+            </w:tcMar>
+          </w:tcPr>
+          <w:p>
+            <w:r>
+              <w:t xml:space="preserve">Crea una tabella con tutte le informazioni delle riparazioni </w:t>
+            </w:r>
+          </w:p>
+        </w:tc>
+      </w:tr>
+      <w:tr>
+        <w:tc>
+          <w:tcPr>
+            <w:tcW w:w="3375" w:type="dxa"/>
+            <w:tcBorders>
+              <w:top w:val="single" w:sz="8" w:space="0" w:color="000000"/>
+              <w:left w:val="single" w:sz="8" w:space="0" w:color="000000"/>
+              <w:bottom w:val="single" w:sz="8" w:space="0" w:color="000000"/>
+              <w:right w:val="single" w:sz="8" w:space="0" w:color="000000"/>
+            </w:tcBorders>
+            <w:tcMar>
+              <w:top w:w="100" w:type="dxa"/>
+              <w:left w:w="100" w:type="dxa"/>
+              <w:bottom w:w="100" w:type="dxa"/>
+              <w:right w:w="100" w:type="dxa"/>
+            </w:tcMar>
+          </w:tcPr>
+          <w:p>
+            <w:r>
+              <w:t>script_tabella_storico</w:t>
+            </w:r>
+            <w:r>
+              <w:t>.php</w:t>
+            </w:r>
+          </w:p>
+        </w:tc>
+        <w:tc>
+          <w:tcPr>
+            <w:tcW w:w="5625" w:type="dxa"/>
+            <w:tcBorders>
+              <w:top w:val="single" w:sz="8" w:space="0" w:color="000000"/>
+              <w:left w:val="single" w:sz="8" w:space="0" w:color="000000"/>
+              <w:bottom w:val="single" w:sz="8" w:space="0" w:color="000000"/>
+              <w:right w:val="single" w:sz="8" w:space="0" w:color="000000"/>
+            </w:tcBorders>
+            <w:tcMar>
+              <w:top w:w="100" w:type="dxa"/>
+              <w:left w:w="100" w:type="dxa"/>
+              <w:bottom w:w="100" w:type="dxa"/>
+              <w:right w:w="100" w:type="dxa"/>
+            </w:tcMar>
+          </w:tcPr>
+          <w:p>
+            <w:r>
+              <w:t xml:space="preserve">Crea una tabella con tutte le informazioni degli ordini </w:t>
+            </w:r>
+          </w:p>
+        </w:tc>
+      </w:tr>
+      <w:tr>
+        <w:tc>
+          <w:tcPr>
+            <w:tcW w:w="3375" w:type="dxa"/>
+            <w:tcBorders>
+              <w:top w:val="single" w:sz="8" w:space="0" w:color="000000"/>
+              <w:left w:val="single" w:sz="8" w:space="0" w:color="000000"/>
+              <w:bottom w:val="single" w:sz="8" w:space="0" w:color="000000"/>
+              <w:right w:val="single" w:sz="8" w:space="0" w:color="000000"/>
+            </w:tcBorders>
+            <w:tcMar>
+              <w:top w:w="100" w:type="dxa"/>
+              <w:left w:w="100" w:type="dxa"/>
+              <w:bottom w:w="100" w:type="dxa"/>
+              <w:right w:w="100" w:type="dxa"/>
+            </w:tcMar>
+          </w:tcPr>
+          <w:p>
+            <w:r>
+              <w:t>script_tabella_utenti</w:t>
+            </w:r>
+            <w:r>
+              <w:t>.php</w:t>
+            </w:r>
+          </w:p>
+        </w:tc>
+        <w:tc>
+          <w:tcPr>
+            <w:tcW w:w="5625" w:type="dxa"/>
+            <w:tcBorders>
+              <w:top w:val="single" w:sz="8" w:space="0" w:color="000000"/>
+              <w:left w:val="single" w:sz="8" w:space="0" w:color="000000"/>
+              <w:bottom w:val="single" w:sz="8" w:space="0" w:color="000000"/>
+              <w:right w:val="single" w:sz="8" w:space="0" w:color="000000"/>
+            </w:tcBorders>
+            <w:tcMar>
+              <w:top w:w="100" w:type="dxa"/>
+              <w:left w:w="100" w:type="dxa"/>
+              <w:bottom w:w="100" w:type="dxa"/>
+              <w:right w:w="100" w:type="dxa"/>
+            </w:tcMar>
+          </w:tcPr>
+          <w:p>
+            <w:r>
+              <w:t xml:space="preserve">Crea una tabella con tutte le informazioni dell’utente </w:t>
+            </w:r>
+          </w:p>
+        </w:tc>
+      </w:tr>
+      <w:tr>
+        <w:tc>
+          <w:tcPr>
+            <w:tcW w:w="3375" w:type="dxa"/>
+            <w:tcBorders>
+              <w:top w:val="single" w:sz="8" w:space="0" w:color="000000"/>
+              <w:left w:val="single" w:sz="8" w:space="0" w:color="000000"/>
+              <w:bottom w:val="single" w:sz="8" w:space="0" w:color="000000"/>
+              <w:right w:val="single" w:sz="8" w:space="0" w:color="000000"/>
+            </w:tcBorders>
+            <w:tcMar>
+              <w:top w:w="100" w:type="dxa"/>
+              <w:left w:w="100" w:type="dxa"/>
+              <w:bottom w:w="100" w:type="dxa"/>
+              <w:right w:w="100" w:type="dxa"/>
+            </w:tcMar>
+          </w:tcPr>
+          <w:p>
+            <w:r>
+              <w:t>s</w:t>
+            </w:r>
+            <w:r>
+              <w:t>lider</w:t>
+            </w:r>
+            <w:r>
+              <w:t>.php</w:t>
+            </w:r>
+          </w:p>
+        </w:tc>
+        <w:tc>
+          <w:tcPr>
+            <w:tcW w:w="5625" w:type="dxa"/>
+            <w:tcBorders>
+              <w:top w:val="single" w:sz="8" w:space="0" w:color="000000"/>
+              <w:left w:val="single" w:sz="8" w:space="0" w:color="000000"/>
+              <w:bottom w:val="single" w:sz="8" w:space="0" w:color="000000"/>
+              <w:right w:val="single" w:sz="8" w:space="0" w:color="000000"/>
+            </w:tcBorders>
+            <w:tcMar>
+              <w:top w:w="100" w:type="dxa"/>
+              <w:left w:w="100" w:type="dxa"/>
+              <w:bottom w:w="100" w:type="dxa"/>
+              <w:right w:w="100" w:type="dxa"/>
+            </w:tcMar>
+          </w:tcPr>
+          <w:p>
+            <w:r>
+              <w:t>Slider del menu</w:t>
+            </w:r>
+          </w:p>
+        </w:tc>
+      </w:tr>
+      <w:tr>
+        <w:tc>
+          <w:tcPr>
+            <w:tcW w:w="3375" w:type="dxa"/>
+            <w:tcBorders>
+              <w:top w:val="single" w:sz="8" w:space="0" w:color="000000"/>
+              <w:left w:val="single" w:sz="8" w:space="0" w:color="000000"/>
+              <w:bottom w:val="single" w:sz="8" w:space="0" w:color="000000"/>
+              <w:right w:val="single" w:sz="8" w:space="0" w:color="000000"/>
+            </w:tcBorders>
+            <w:tcMar>
+              <w:top w:w="100" w:type="dxa"/>
+              <w:left w:w="100" w:type="dxa"/>
+              <w:bottom w:w="100" w:type="dxa"/>
+              <w:right w:w="100" w:type="dxa"/>
+            </w:tcMar>
+          </w:tcPr>
+          <w:p>
+            <w:r>
+              <w:t>stato_richiesta</w:t>
+            </w:r>
+            <w:r>
+              <w:t>.php</w:t>
+            </w:r>
+          </w:p>
+        </w:tc>
+        <w:tc>
+          <w:tcPr>
+            <w:tcW w:w="5625" w:type="dxa"/>
+            <w:tcBorders>
+              <w:top w:val="single" w:sz="8" w:space="0" w:color="000000"/>
+              <w:left w:val="single" w:sz="8" w:space="0" w:color="000000"/>
+              <w:bottom w:val="single" w:sz="8" w:space="0" w:color="000000"/>
+              <w:right w:val="single" w:sz="8" w:space="0" w:color="000000"/>
+            </w:tcBorders>
+            <w:tcMar>
+              <w:top w:w="100" w:type="dxa"/>
+              <w:left w:w="100" w:type="dxa"/>
+              <w:bottom w:w="100" w:type="dxa"/>
+              <w:right w:w="100" w:type="dxa"/>
+            </w:tcMar>
+          </w:tcPr>
+          <w:p>
+            <w:r>
+              <w:t>Disegna la pagina in base allo stato della riparazione</w:t>
+            </w:r>
+          </w:p>
+        </w:tc>
+      </w:tr>
+      <w:tr>
+        <w:tc>
+          <w:tcPr>
+            <w:tcW w:w="3375" w:type="dxa"/>
+            <w:tcBorders>
+              <w:top w:val="single" w:sz="8" w:space="0" w:color="000000"/>
+              <w:left w:val="single" w:sz="8" w:space="0" w:color="000000"/>
+              <w:bottom w:val="single" w:sz="8" w:space="0" w:color="000000"/>
+              <w:right w:val="single" w:sz="8" w:space="0" w:color="000000"/>
+            </w:tcBorders>
+            <w:tcMar>
+              <w:top w:w="100" w:type="dxa"/>
+              <w:left w:w="100" w:type="dxa"/>
+              <w:bottom w:w="100" w:type="dxa"/>
+              <w:right w:w="100" w:type="dxa"/>
+            </w:tcMar>
+          </w:tcPr>
+          <w:p>
+            <w:r>
+              <w:t>utente.php</w:t>
+            </w:r>
+          </w:p>
+        </w:tc>
+        <w:tc>
+          <w:tcPr>
+            <w:tcW w:w="5625" w:type="dxa"/>
+            <w:tcBorders>
+              <w:top w:val="single" w:sz="8" w:space="0" w:color="000000"/>
+              <w:left w:val="single" w:sz="8" w:space="0" w:color="000000"/>
+              <w:bottom w:val="single" w:sz="8" w:space="0" w:color="000000"/>
+              <w:right w:val="single" w:sz="8" w:space="0" w:color="000000"/>
+            </w:tcBorders>
+            <w:tcMar>
+              <w:top w:w="100" w:type="dxa"/>
+              <w:left w:w="100" w:type="dxa"/>
+              <w:bottom w:w="100" w:type="dxa"/>
+              <w:right w:w="100" w:type="dxa"/>
+            </w:tcMar>
+          </w:tcPr>
+          <w:p>
+            <w:r>
+              <w:t>Pagina in cui viene visualizzata la tabella con le informazioni dell’utente</w:t>
+            </w:r>
+          </w:p>
+        </w:tc>
+      </w:tr>
+      <w:tr>
+        <w:tc>
+          <w:tcPr>
+            <w:tcW w:w="3375" w:type="dxa"/>
+            <w:tcBorders>
+              <w:top w:val="single" w:sz="8" w:space="0" w:color="000000"/>
+              <w:left w:val="single" w:sz="8" w:space="0" w:color="000000"/>
+              <w:bottom w:val="single" w:sz="8" w:space="0" w:color="000000"/>
+              <w:right w:val="single" w:sz="8" w:space="0" w:color="000000"/>
+            </w:tcBorders>
+            <w:tcMar>
+              <w:top w:w="100" w:type="dxa"/>
+              <w:left w:w="100" w:type="dxa"/>
+              <w:bottom w:w="100" w:type="dxa"/>
+              <w:right w:w="100" w:type="dxa"/>
+            </w:tcMar>
+          </w:tcPr>
+          <w:p>
+            <w:r>
+              <w:lastRenderedPageBreak/>
+              <w:t>utenti</w:t>
+            </w:r>
+            <w:r>
+              <w:t>.php</w:t>
+            </w:r>
+          </w:p>
+        </w:tc>
+        <w:tc>
+          <w:tcPr>
+            <w:tcW w:w="5625" w:type="dxa"/>
+            <w:tcBorders>
+              <w:top w:val="single" w:sz="8" w:space="0" w:color="000000"/>
+              <w:left w:val="single" w:sz="8" w:space="0" w:color="000000"/>
+              <w:bottom w:val="single" w:sz="8" w:space="0" w:color="000000"/>
+              <w:right w:val="single" w:sz="8" w:space="0" w:color="000000"/>
+            </w:tcBorders>
+            <w:tcMar>
+              <w:top w:w="100" w:type="dxa"/>
+              <w:left w:w="100" w:type="dxa"/>
+              <w:bottom w:w="100" w:type="dxa"/>
+              <w:right w:w="100" w:type="dxa"/>
+            </w:tcMar>
+          </w:tcPr>
+          <w:p>
+            <w:r>
+              <w:t>Pagina in cui viene visualizzata la tabella con le informazioni degli utenti</w:t>
+            </w:r>
+          </w:p>
+        </w:tc>
+      </w:tr>
+      <w:tr>
+        <w:tc>
+          <w:tcPr>
+            <w:tcW w:w="3375" w:type="dxa"/>
+            <w:tcBorders>
+              <w:top w:val="single" w:sz="8" w:space="0" w:color="000000"/>
+              <w:left w:val="single" w:sz="8" w:space="0" w:color="000000"/>
+              <w:bottom w:val="single" w:sz="8" w:space="0" w:color="000000"/>
+              <w:right w:val="single" w:sz="8" w:space="0" w:color="000000"/>
+            </w:tcBorders>
+            <w:tcMar>
+              <w:top w:w="100" w:type="dxa"/>
+              <w:left w:w="100" w:type="dxa"/>
+              <w:bottom w:w="100" w:type="dxa"/>
+              <w:right w:w="100" w:type="dxa"/>
+            </w:tcMar>
+          </w:tcPr>
+          <w:p>
+            <w:r>
+              <w:t>vetrina.php</w:t>
+            </w:r>
+          </w:p>
+        </w:tc>
+        <w:tc>
+          <w:tcPr>
+            <w:tcW w:w="5625" w:type="dxa"/>
+            <w:tcBorders>
+              <w:top w:val="single" w:sz="8" w:space="0" w:color="000000"/>
+              <w:left w:val="single" w:sz="8" w:space="0" w:color="000000"/>
+              <w:bottom w:val="single" w:sz="8" w:space="0" w:color="000000"/>
+              <w:right w:val="single" w:sz="8" w:space="0" w:color="000000"/>
+            </w:tcBorders>
+            <w:tcMar>
+              <w:top w:w="100" w:type="dxa"/>
+              <w:left w:w="100" w:type="dxa"/>
+              <w:bottom w:w="100" w:type="dxa"/>
+              <w:right w:w="100" w:type="dxa"/>
+            </w:tcMar>
+          </w:tcPr>
+          <w:p>
+            <w:r>
+              <w:t xml:space="preserve">Pagina con i prodotti in vetrina </w:t>
+            </w:r>
+          </w:p>
+        </w:tc>
+      </w:tr>
+    </w:tbl>
+    <w:p/>
+    <w:p>
+      <w:pPr>
+        <w:pStyle w:val="Titolo2"/>
+      </w:pPr>
+    </w:p>
+    <w:p>
+      <w:pPr>
+        <w:pStyle w:val="Titolo2"/>
+      </w:pPr>
+    </w:p>
+    <w:p>
+      <w:pPr>
+        <w:pStyle w:val="Titolo2"/>
+      </w:pPr>
       <w:r>
         <w:t>Comunicazione tra package</w:t>
       </w:r>
-      <w:bookmarkEnd w:id="19"/>
+      <w:bookmarkEnd w:id="18"/>
     </w:p>
     <w:p>
       <w:pPr>
@@ -4901,18 +7281,7 @@
         <w:t xml:space="preserve">l’Interface </w:t>
       </w:r>
       <w:r>
-        <w:t xml:space="preserve">Layer è presente il pacchetto per la gestione </w:t>
-      </w:r>
-      <w:proofErr w:type="gramStart"/>
-      <w:r>
-        <w:t>della web</w:t>
-      </w:r>
-      <w:proofErr w:type="gramEnd"/>
-      <w:r>
-        <w:t xml:space="preserve"> GUI</w:t>
-      </w:r>
-      <w:r>
-        <w:t xml:space="preserve">. </w:t>
+        <w:t xml:space="preserve">Layer è presente il pacchetto per la gestione della web GUI. </w:t>
       </w:r>
     </w:p>
     <w:p>
@@ -5189,13 +7558,86 @@
     </w:p>
     <w:p>
       <w:pPr>
+        <w:jc w:val="center"/>
+        <w:rPr>
+          <w:lang w:eastAsia="en-US"/>
+        </w:rPr>
+      </w:pPr>
+    </w:p>
+    <w:p>
+      <w:pPr>
+        <w:jc w:val="center"/>
+        <w:rPr>
+          <w:lang w:eastAsia="en-US"/>
+        </w:rPr>
+      </w:pPr>
+    </w:p>
+    <w:p>
+      <w:pPr>
+        <w:jc w:val="center"/>
+        <w:rPr>
+          <w:lang w:eastAsia="en-US"/>
+        </w:rPr>
+      </w:pPr>
+    </w:p>
+    <w:p>
+      <w:pPr>
         <w:pStyle w:val="Titolo1"/>
       </w:pPr>
-      <w:bookmarkStart w:id="20" w:name="_Toc475289765"/>
+      <w:bookmarkStart w:id="19" w:name="_Toc475289765"/>
       <w:r>
         <w:lastRenderedPageBreak/>
         <w:t>Class interfaces</w:t>
       </w:r>
+      <w:bookmarkEnd w:id="19"/>
+    </w:p>
+    <w:p>
+      <w:pPr>
+        <w:rPr>
+          <w:lang w:eastAsia="en-US"/>
+        </w:rPr>
+      </w:pPr>
+    </w:p>
+    <w:p>
+      <w:pPr>
+        <w:rPr>
+          <w:lang w:eastAsia="en-US"/>
+        </w:rPr>
+      </w:pPr>
+      <w:r>
+        <w:rPr>
+          <w:lang w:eastAsia="en-US"/>
+        </w:rPr>
+        <w:t>Ad ogni classe viene assegnato un nome</w:t>
+      </w:r>
+      <w:r>
+        <w:rPr>
+          <w:lang w:eastAsia="en-US"/>
+        </w:rPr>
+        <w:t>,</w:t>
+      </w:r>
+      <w:r>
+        <w:rPr>
+          <w:lang w:eastAsia="en-US"/>
+        </w:rPr>
+        <w:t xml:space="preserve"> significativo per il suo scopo e diverso da tutte le altre classi. </w:t>
+      </w:r>
+    </w:p>
+    <w:p>
+      <w:pPr>
+        <w:rPr>
+          <w:lang w:eastAsia="en-US"/>
+        </w:rPr>
+      </w:pPr>
+    </w:p>
+    <w:p>
+      <w:pPr>
+        <w:pStyle w:val="Titolo2"/>
+      </w:pPr>
+      <w:bookmarkStart w:id="20" w:name="_Toc475289766"/>
+      <w:r>
+        <w:t>Gestione registrazione</w:t>
+      </w:r>
       <w:bookmarkEnd w:id="20"/>
     </w:p>
     <w:p>
@@ -5215,101 +7657,25 @@
         <w:rPr>
           <w:lang w:eastAsia="en-US"/>
         </w:rPr>
-        <w:t>Ad ogni classe viene assegnato un nome</w:t>
-      </w:r>
-      <w:r>
+        <w:t>Questo modulo si occupa di gestire la creazione di un account.</w:t>
+      </w:r>
+    </w:p>
+    <w:p>
+      <w:pPr>
         <w:rPr>
           <w:lang w:eastAsia="en-US"/>
         </w:rPr>
-        <w:t>,</w:t>
-      </w:r>
-      <w:r>
-        <w:rPr>
-          <w:lang w:eastAsia="en-US"/>
-        </w:rPr>
-        <w:t xml:space="preserve"> significativo per il suo scopo e diverso da tutte le altre classi. </w:t>
-      </w:r>
-    </w:p>
-    <w:p>
-      <w:pPr>
-        <w:rPr>
-          <w:lang w:eastAsia="en-US"/>
-        </w:rPr>
-      </w:pPr>
-    </w:p>
-    <w:p>
-      <w:pPr>
-        <w:pStyle w:val="Titolo2"/>
-      </w:pPr>
-      <w:bookmarkStart w:id="21" w:name="_Toc475289766"/>
-      <w:r>
-        <w:t xml:space="preserve">Gestione </w:t>
-      </w:r>
-      <w:r>
-        <w:t>registrazione</w:t>
+      </w:pPr>
+    </w:p>
+    <w:p>
+      <w:pPr>
+        <w:pStyle w:val="Titolo3"/>
+      </w:pPr>
+      <w:bookmarkStart w:id="21" w:name="_Toc475289767"/>
+      <w:r>
+        <w:t>Creazione account</w:t>
       </w:r>
       <w:bookmarkEnd w:id="21"/>
-    </w:p>
-    <w:p>
-      <w:pPr>
-        <w:rPr>
-          <w:lang w:eastAsia="en-US"/>
-        </w:rPr>
-      </w:pPr>
-    </w:p>
-    <w:p>
-      <w:pPr>
-        <w:rPr>
-          <w:lang w:eastAsia="en-US"/>
-        </w:rPr>
-      </w:pPr>
-      <w:r>
-        <w:rPr>
-          <w:lang w:eastAsia="en-US"/>
-        </w:rPr>
-        <w:t>Questo</w:t>
-      </w:r>
-      <w:r>
-        <w:rPr>
-          <w:lang w:eastAsia="en-US"/>
-        </w:rPr>
-        <w:t xml:space="preserve"> modulo si occupa di gestire</w:t>
-      </w:r>
-      <w:r>
-        <w:rPr>
-          <w:lang w:eastAsia="en-US"/>
-        </w:rPr>
-        <w:t xml:space="preserve"> </w:t>
-      </w:r>
-      <w:r>
-        <w:rPr>
-          <w:lang w:eastAsia="en-US"/>
-        </w:rPr>
-        <w:t xml:space="preserve">la creazione di un </w:t>
-      </w:r>
-      <w:r>
-        <w:rPr>
-          <w:lang w:eastAsia="en-US"/>
-        </w:rPr>
-        <w:t>account.</w:t>
-      </w:r>
-    </w:p>
-    <w:p>
-      <w:pPr>
-        <w:rPr>
-          <w:lang w:eastAsia="en-US"/>
-        </w:rPr>
-      </w:pPr>
-    </w:p>
-    <w:p>
-      <w:pPr>
-        <w:pStyle w:val="Titolo3"/>
-      </w:pPr>
-      <w:bookmarkStart w:id="22" w:name="_Toc475289767"/>
-      <w:r>
-        <w:t>Creazione account</w:t>
-      </w:r>
-      <w:bookmarkEnd w:id="22"/>
     </w:p>
     <w:p>
       <w:pPr>
@@ -5370,7 +7736,13 @@
               <w:rPr>
                 <w:lang w:eastAsia="en-US"/>
               </w:rPr>
-              <w:t>Nessuna</w:t>
+              <w:t xml:space="preserve">  </w:t>
+            </w:r>
+            <w:r>
+              <w:rPr>
+                <w:lang w:eastAsia="en-US"/>
+              </w:rPr>
+              <w:t>Storage,Dati</w:t>
             </w:r>
           </w:p>
         </w:tc>
@@ -5456,63 +7828,48 @@
       <w:pPr>
         <w:pStyle w:val="Titolo2"/>
       </w:pPr>
-      <w:bookmarkStart w:id="23" w:name="_Toc475289768"/>
-      <w:r>
-        <w:t xml:space="preserve">Gestione </w:t>
-      </w:r>
-      <w:r>
-        <w:t>autenticazione</w:t>
+      <w:bookmarkStart w:id="22" w:name="_Toc475289768"/>
+      <w:r>
+        <w:t>Gestione autenticazione</w:t>
+      </w:r>
+      <w:bookmarkEnd w:id="22"/>
+    </w:p>
+    <w:p>
+      <w:pPr>
+        <w:rPr>
+          <w:lang w:eastAsia="en-US"/>
+        </w:rPr>
+      </w:pPr>
+    </w:p>
+    <w:p>
+      <w:pPr>
+        <w:rPr>
+          <w:lang w:eastAsia="en-US"/>
+        </w:rPr>
+      </w:pPr>
+      <w:r>
+        <w:rPr>
+          <w:lang w:eastAsia="en-US"/>
+        </w:rPr>
+        <w:t>Questo modulo si occupa di gestire il login e il logout di ogni utente.</w:t>
+      </w:r>
+    </w:p>
+    <w:p>
+      <w:pPr>
+        <w:rPr>
+          <w:lang w:eastAsia="en-US"/>
+        </w:rPr>
+      </w:pPr>
+    </w:p>
+    <w:p>
+      <w:pPr>
+        <w:pStyle w:val="Titolo3"/>
+      </w:pPr>
+      <w:bookmarkStart w:id="23" w:name="_Toc475289769"/>
+      <w:r>
+        <w:t>Login</w:t>
       </w:r>
       <w:bookmarkEnd w:id="23"/>
-    </w:p>
-    <w:p>
-      <w:pPr>
-        <w:rPr>
-          <w:lang w:eastAsia="en-US"/>
-        </w:rPr>
-      </w:pPr>
-    </w:p>
-    <w:p>
-      <w:pPr>
-        <w:rPr>
-          <w:lang w:eastAsia="en-US"/>
-        </w:rPr>
-      </w:pPr>
-      <w:r>
-        <w:rPr>
-          <w:lang w:eastAsia="en-US"/>
-        </w:rPr>
-        <w:t xml:space="preserve">Questo modulo si occupa di gestire </w:t>
-      </w:r>
-      <w:r>
-        <w:rPr>
-          <w:lang w:eastAsia="en-US"/>
-        </w:rPr>
-        <w:t>il login e il logout di ogni utente</w:t>
-      </w:r>
-      <w:r>
-        <w:rPr>
-          <w:lang w:eastAsia="en-US"/>
-        </w:rPr>
-        <w:t>.</w:t>
-      </w:r>
-    </w:p>
-    <w:p>
-      <w:pPr>
-        <w:rPr>
-          <w:lang w:eastAsia="en-US"/>
-        </w:rPr>
-      </w:pPr>
-    </w:p>
-    <w:p>
-      <w:pPr>
-        <w:pStyle w:val="Titolo3"/>
-      </w:pPr>
-      <w:bookmarkStart w:id="24" w:name="_Toc475289769"/>
-      <w:r>
-        <w:t>Login</w:t>
-      </w:r>
-      <w:bookmarkEnd w:id="24"/>
     </w:p>
     <w:p>
       <w:pPr>
@@ -5578,6 +7935,18 @@
               </w:rPr>
               <w:t>Utenti</w:t>
             </w:r>
+            <w:r>
+              <w:rPr>
+                <w:lang w:eastAsia="en-US"/>
+              </w:rPr>
+              <w:t xml:space="preserve">, </w:t>
+            </w:r>
+            <w:r>
+              <w:rPr>
+                <w:lang w:eastAsia="en-US"/>
+              </w:rPr>
+              <w:t>Storage,Dati</w:t>
+            </w:r>
           </w:p>
         </w:tc>
       </w:tr>
@@ -5662,11 +8031,11 @@
       <w:pPr>
         <w:pStyle w:val="Titolo3"/>
       </w:pPr>
-      <w:bookmarkStart w:id="25" w:name="_Toc475289770"/>
+      <w:bookmarkStart w:id="24" w:name="_Toc475289770"/>
       <w:r>
         <w:t>Logout</w:t>
       </w:r>
-      <w:bookmarkEnd w:id="25"/>
+      <w:bookmarkEnd w:id="24"/>
     </w:p>
     <w:p>
       <w:pPr>
@@ -5730,7 +8099,13 @@
               <w:rPr>
                 <w:lang w:eastAsia="en-US"/>
               </w:rPr>
-              <w:t>Login</w:t>
+              <w:t>Login,</w:t>
+            </w:r>
+            <w:r>
+              <w:rPr>
+                <w:lang w:eastAsia="en-US"/>
+              </w:rPr>
+              <w:t>Storage,Dati</w:t>
             </w:r>
           </w:p>
         </w:tc>
@@ -5761,11 +8136,15 @@
             <w:tcW w:w="7498" w:type="dxa"/>
           </w:tcPr>
           <w:p>
-            <w:proofErr w:type="spellStart"/>
-            <w:r>
-              <w:t>Nssuna</w:t>
-            </w:r>
-            <w:proofErr w:type="spellEnd"/>
+            <w:r>
+              <w:t>N</w:t>
+            </w:r>
+            <w:r>
+              <w:t>e</w:t>
+            </w:r>
+            <w:r>
+              <w:t>ssuna</w:t>
+            </w:r>
           </w:p>
         </w:tc>
       </w:tr>
@@ -5781,55 +8160,55 @@
       <w:pPr>
         <w:pStyle w:val="Titolo2"/>
       </w:pPr>
-      <w:bookmarkStart w:id="26" w:name="_Toc475289771"/>
+      <w:bookmarkStart w:id="25" w:name="_Toc475289771"/>
       <w:r>
         <w:t>Gestione utente</w:t>
       </w:r>
+      <w:bookmarkEnd w:id="25"/>
+    </w:p>
+    <w:p>
+      <w:pPr>
+        <w:rPr>
+          <w:lang w:eastAsia="en-US"/>
+        </w:rPr>
+      </w:pPr>
+    </w:p>
+    <w:p>
+      <w:pPr>
+        <w:rPr>
+          <w:lang w:eastAsia="en-US"/>
+        </w:rPr>
+      </w:pPr>
+      <w:r>
+        <w:rPr>
+          <w:lang w:eastAsia="en-US"/>
+        </w:rPr>
+        <w:t>Questo modulo si occupa della gestione generale dell’utente dal momento della sua creazione passando per le relative modifiche che possono essere apportate e finendo ad un’eventuale eliminazione dell’account.</w:t>
+      </w:r>
+    </w:p>
+    <w:p>
+      <w:pPr>
+        <w:rPr>
+          <w:lang w:eastAsia="en-US"/>
+        </w:rPr>
+      </w:pPr>
+    </w:p>
+    <w:p>
+      <w:pPr>
+        <w:rPr>
+          <w:lang w:eastAsia="en-US"/>
+        </w:rPr>
+      </w:pPr>
+    </w:p>
+    <w:p>
+      <w:pPr>
+        <w:pStyle w:val="Titolo3"/>
+      </w:pPr>
+      <w:bookmarkStart w:id="26" w:name="_Toc475289772"/>
+      <w:r>
+        <w:t>Modifica account</w:t>
+      </w:r>
       <w:bookmarkEnd w:id="26"/>
-    </w:p>
-    <w:p>
-      <w:pPr>
-        <w:rPr>
-          <w:lang w:eastAsia="en-US"/>
-        </w:rPr>
-      </w:pPr>
-    </w:p>
-    <w:p>
-      <w:pPr>
-        <w:rPr>
-          <w:lang w:eastAsia="en-US"/>
-        </w:rPr>
-      </w:pPr>
-      <w:r>
-        <w:rPr>
-          <w:lang w:eastAsia="en-US"/>
-        </w:rPr>
-        <w:t>Questo modulo si occupa della gestione generale dell’utente dal momento della sua creazione passando per le relative modifiche che possono essere apportate e finendo ad un’eventuale eliminazione dell’account.</w:t>
-      </w:r>
-    </w:p>
-    <w:p>
-      <w:pPr>
-        <w:rPr>
-          <w:lang w:eastAsia="en-US"/>
-        </w:rPr>
-      </w:pPr>
-    </w:p>
-    <w:p>
-      <w:pPr>
-        <w:rPr>
-          <w:lang w:eastAsia="en-US"/>
-        </w:rPr>
-      </w:pPr>
-    </w:p>
-    <w:p>
-      <w:pPr>
-        <w:pStyle w:val="Titolo3"/>
-      </w:pPr>
-      <w:bookmarkStart w:id="27" w:name="_Toc475289772"/>
-      <w:r>
-        <w:t>Modifica account</w:t>
-      </w:r>
-      <w:bookmarkEnd w:id="27"/>
     </w:p>
     <w:p>
       <w:pPr>
@@ -5892,6 +8271,18 @@
               </w:rPr>
               <w:t>Utente</w:t>
             </w:r>
+            <w:r>
+              <w:rPr>
+                <w:lang w:eastAsia="en-US"/>
+              </w:rPr>
+              <w:t>, Login</w:t>
+            </w:r>
+            <w:r>
+              <w:rPr>
+                <w:lang w:eastAsia="en-US"/>
+              </w:rPr>
+              <w:t>,Storage,Dati</w:t>
+            </w:r>
           </w:p>
         </w:tc>
       </w:tr>
@@ -5976,11 +8367,11 @@
       <w:pPr>
         <w:pStyle w:val="Titolo2"/>
       </w:pPr>
-      <w:bookmarkStart w:id="28" w:name="_Toc475289773"/>
+      <w:bookmarkStart w:id="27" w:name="_Toc475289773"/>
       <w:r>
         <w:t>Gestione prodotti</w:t>
       </w:r>
-      <w:bookmarkEnd w:id="28"/>
+      <w:bookmarkEnd w:id="27"/>
     </w:p>
     <w:p>
       <w:pPr>
@@ -6013,12 +8404,9 @@
       <w:pPr>
         <w:pStyle w:val="Titolo3"/>
       </w:pPr>
-      <w:bookmarkStart w:id="29" w:name="_Toc475289774"/>
-      <w:r>
-        <w:lastRenderedPageBreak/>
-        <w:t>Carico prodotto</w:t>
-      </w:r>
-      <w:bookmarkEnd w:id="29"/>
+      <w:r>
+        <w:t>Inserimento prodotto</w:t>
+      </w:r>
     </w:p>
     <w:p>
       <w:pPr>
@@ -6079,13 +8467,13 @@
               <w:rPr>
                 <w:lang w:eastAsia="en-US"/>
               </w:rPr>
-              <w:t>Catalogo, S</w:t>
+              <w:t>Login,</w:t>
             </w:r>
             <w:r>
               <w:rPr>
                 <w:lang w:eastAsia="en-US"/>
               </w:rPr>
-              <w:t>torage</w:t>
+              <w:t>Storage,Dati</w:t>
             </w:r>
           </w:p>
         </w:tc>
@@ -6134,14 +8522,15 @@
       <w:pPr>
         <w:pStyle w:val="Titolo3"/>
       </w:pPr>
-      <w:bookmarkStart w:id="30" w:name="_Toc475289775"/>
-      <w:r>
+      <w:bookmarkStart w:id="28" w:name="_Toc475289775"/>
+      <w:r>
+        <w:lastRenderedPageBreak/>
         <w:t>Modifica</w:t>
       </w:r>
       <w:r>
         <w:t xml:space="preserve"> quantità</w:t>
       </w:r>
-      <w:bookmarkEnd w:id="30"/>
+      <w:bookmarkEnd w:id="28"/>
     </w:p>
     <w:p>
       <w:pPr>
@@ -6202,7 +8591,13 @@
               <w:rPr>
                 <w:lang w:eastAsia="en-US"/>
               </w:rPr>
-              <w:t>Prodotti</w:t>
+              <w:t>Login,</w:t>
+            </w:r>
+            <w:r>
+              <w:rPr>
+                <w:lang w:eastAsia="en-US"/>
+              </w:rPr>
+              <w:t>Storage,Dati</w:t>
             </w:r>
           </w:p>
         </w:tc>
@@ -6254,11 +8649,11 @@
       <w:pPr>
         <w:pStyle w:val="Titolo3"/>
       </w:pPr>
-      <w:bookmarkStart w:id="31" w:name="_Toc475289776"/>
+      <w:bookmarkStart w:id="29" w:name="_Toc475289776"/>
       <w:r>
         <w:t>Modifica prezzo</w:t>
       </w:r>
-      <w:bookmarkEnd w:id="31"/>
+      <w:bookmarkEnd w:id="29"/>
     </w:p>
     <w:p>
       <w:pPr>
@@ -6319,7 +8714,13 @@
               <w:rPr>
                 <w:lang w:eastAsia="en-US"/>
               </w:rPr>
-              <w:t>Prodotti</w:t>
+              <w:t>Login,</w:t>
+            </w:r>
+            <w:r>
+              <w:rPr>
+                <w:lang w:eastAsia="en-US"/>
+              </w:rPr>
+              <w:t>Storage,Dati</w:t>
             </w:r>
           </w:p>
         </w:tc>
@@ -6378,14 +8779,14 @@
       <w:pPr>
         <w:pStyle w:val="Titolo2"/>
       </w:pPr>
-      <w:bookmarkStart w:id="32" w:name="_Toc475289777"/>
+      <w:bookmarkStart w:id="30" w:name="_Toc475289777"/>
       <w:r>
         <w:t xml:space="preserve">Gestione </w:t>
       </w:r>
       <w:r>
         <w:t>riparazioni</w:t>
       </w:r>
-      <w:bookmarkEnd w:id="32"/>
+      <w:bookmarkEnd w:id="30"/>
     </w:p>
     <w:p>
       <w:pPr>
@@ -6424,14 +8825,14 @@
       <w:pPr>
         <w:pStyle w:val="Titolo3"/>
       </w:pPr>
-      <w:bookmarkStart w:id="33" w:name="_Toc475289778"/>
+      <w:bookmarkStart w:id="31" w:name="_Toc475289778"/>
       <w:r>
         <w:t xml:space="preserve">Creazione </w:t>
       </w:r>
       <w:r>
         <w:t>richiesta riparazione</w:t>
       </w:r>
-      <w:bookmarkEnd w:id="33"/>
+      <w:bookmarkEnd w:id="31"/>
     </w:p>
     <w:p>
       <w:pPr>
@@ -6492,7 +8893,13 @@
               <w:rPr>
                 <w:lang w:eastAsia="en-US"/>
               </w:rPr>
-              <w:t>Utente</w:t>
+              <w:t>Login,</w:t>
+            </w:r>
+            <w:r>
+              <w:rPr>
+                <w:lang w:eastAsia="en-US"/>
+              </w:rPr>
+              <w:t>Storage,Dati</w:t>
             </w:r>
           </w:p>
         </w:tc>
@@ -6541,14 +8948,11 @@
       <w:pPr>
         <w:pStyle w:val="Titolo3"/>
       </w:pPr>
-      <w:bookmarkStart w:id="34" w:name="_Toc475289779"/>
-      <w:r>
-        <w:t>Accettazione/rifiuto</w:t>
-      </w:r>
-      <w:r>
-        <w:t xml:space="preserve"> riparazione</w:t>
-      </w:r>
-      <w:bookmarkEnd w:id="34"/>
+      <w:bookmarkStart w:id="32" w:name="_Toc475289779"/>
+      <w:r>
+        <w:t>Accettazione/rifiuto riparazione</w:t>
+      </w:r>
+      <w:bookmarkEnd w:id="32"/>
     </w:p>
     <w:p>
       <w:pPr>
@@ -6609,7 +9013,13 @@
               <w:rPr>
                 <w:lang w:eastAsia="en-US"/>
               </w:rPr>
-              <w:t>Utente, riparazione</w:t>
+              <w:t>Login,</w:t>
+            </w:r>
+            <w:r>
+              <w:rPr>
+                <w:lang w:eastAsia="en-US"/>
+              </w:rPr>
+              <w:t>Storage,Dati</w:t>
             </w:r>
           </w:p>
         </w:tc>
@@ -6658,7 +9068,7 @@
       <w:pPr>
         <w:pStyle w:val="Titolo3"/>
       </w:pPr>
-      <w:bookmarkStart w:id="35" w:name="_Toc475289780"/>
+      <w:bookmarkStart w:id="33" w:name="_Toc475289780"/>
       <w:r>
         <w:t>Elaborazione</w:t>
       </w:r>
@@ -6668,7 +9078,7 @@
       <w:r>
         <w:t>riparazione</w:t>
       </w:r>
-      <w:bookmarkEnd w:id="35"/>
+      <w:bookmarkEnd w:id="33"/>
     </w:p>
     <w:p>
       <w:pPr>
@@ -6729,13 +9139,13 @@
               <w:rPr>
                 <w:lang w:eastAsia="en-US"/>
               </w:rPr>
-              <w:t>Utente</w:t>
+              <w:t>Login,</w:t>
             </w:r>
             <w:r>
               <w:rPr>
                 <w:lang w:eastAsia="en-US"/>
               </w:rPr>
-              <w:t>, riparazione</w:t>
+              <w:t>Storage,Dati</w:t>
             </w:r>
           </w:p>
         </w:tc>
@@ -6784,51 +9194,65 @@
       <w:pPr>
         <w:pStyle w:val="Titolo2"/>
       </w:pPr>
-      <w:bookmarkStart w:id="36" w:name="_Toc475289781"/>
+      <w:bookmarkStart w:id="34" w:name="_Toc475289781"/>
       <w:r>
         <w:t xml:space="preserve">Gestione </w:t>
       </w:r>
       <w:r>
         <w:t>ordine</w:t>
       </w:r>
+      <w:bookmarkEnd w:id="34"/>
+    </w:p>
+    <w:p>
+      <w:pPr>
+        <w:rPr>
+          <w:lang w:eastAsia="en-US"/>
+        </w:rPr>
+      </w:pPr>
+    </w:p>
+    <w:p>
+      <w:pPr>
+        <w:rPr>
+          <w:lang w:eastAsia="en-US"/>
+        </w:rPr>
+      </w:pPr>
+      <w:r>
+        <w:rPr>
+          <w:lang w:eastAsia="en-US"/>
+        </w:rPr>
+        <w:t>Il modulo gestisce le vendite di beni</w:t>
+      </w:r>
+      <w:r>
+        <w:rPr>
+          <w:lang w:eastAsia="en-US"/>
+        </w:rPr>
+        <w:t xml:space="preserve"> e degli ordini</w:t>
+      </w:r>
+      <w:bookmarkStart w:id="35" w:name="_GoBack"/>
+      <w:bookmarkEnd w:id="35"/>
+      <w:r>
+        <w:rPr>
+          <w:lang w:eastAsia="en-US"/>
+        </w:rPr>
+        <w:t>.</w:t>
+      </w:r>
+    </w:p>
+    <w:p>
+      <w:pPr>
+        <w:rPr>
+          <w:lang w:eastAsia="en-US"/>
+        </w:rPr>
+      </w:pPr>
+    </w:p>
+    <w:p>
+      <w:pPr>
+        <w:pStyle w:val="Titolo3"/>
+      </w:pPr>
+      <w:bookmarkStart w:id="36" w:name="_Toc475289782"/>
+      <w:r>
+        <w:t>Carrello</w:t>
+      </w:r>
       <w:bookmarkEnd w:id="36"/>
-    </w:p>
-    <w:p>
-      <w:pPr>
-        <w:rPr>
-          <w:lang w:eastAsia="en-US"/>
-        </w:rPr>
-      </w:pPr>
-    </w:p>
-    <w:p>
-      <w:pPr>
-        <w:rPr>
-          <w:lang w:eastAsia="en-US"/>
-        </w:rPr>
-      </w:pPr>
-      <w:r>
-        <w:rPr>
-          <w:lang w:eastAsia="en-US"/>
-        </w:rPr>
-        <w:t>Il modulo gestisce le vendite di beni/servizi e si interfaccia direttamente con gli utenti.</w:t>
-      </w:r>
-    </w:p>
-    <w:p>
-      <w:pPr>
-        <w:rPr>
-          <w:lang w:eastAsia="en-US"/>
-        </w:rPr>
-      </w:pPr>
-    </w:p>
-    <w:p>
-      <w:pPr>
-        <w:pStyle w:val="Titolo3"/>
-      </w:pPr>
-      <w:bookmarkStart w:id="37" w:name="_Toc475289782"/>
-      <w:r>
-        <w:t>Carrello</w:t>
-      </w:r>
-      <w:bookmarkEnd w:id="37"/>
     </w:p>
     <w:p>
       <w:pPr>
@@ -6889,7 +9313,19 @@
               <w:rPr>
                 <w:lang w:eastAsia="en-US"/>
               </w:rPr>
-              <w:t>Storage, categoria, prodotti, servizi.</w:t>
+              <w:t>Login,</w:t>
+            </w:r>
+            <w:r>
+              <w:rPr>
+                <w:lang w:eastAsia="en-US"/>
+              </w:rPr>
+              <w:t>Storage,Dati</w:t>
+            </w:r>
+            <w:r>
+              <w:rPr>
+                <w:lang w:eastAsia="en-US"/>
+              </w:rPr>
+              <w:t>,Prodotti</w:t>
             </w:r>
           </w:p>
         </w:tc>
@@ -6924,13 +9360,7 @@
           </w:tcPr>
           <w:p>
             <w:r>
-              <w:t>N</w:t>
-            </w:r>
-            <w:r>
-              <w:t>essuna</w:t>
-            </w:r>
-            <w:r>
-              <w:t>.</w:t>
+              <w:t>Nessuna.</w:t>
             </w:r>
           </w:p>
         </w:tc>
@@ -6947,7 +9377,7 @@
       <w:pPr>
         <w:pStyle w:val="Titolo3"/>
       </w:pPr>
-      <w:bookmarkStart w:id="38" w:name="_Toc475289783"/>
+      <w:bookmarkStart w:id="37" w:name="_Toc475289783"/>
       <w:r>
         <w:t>Storico</w:t>
       </w:r>
@@ -6957,7 +9387,7 @@
       <w:r>
         <w:t>vendite</w:t>
       </w:r>
-      <w:bookmarkEnd w:id="38"/>
+      <w:bookmarkEnd w:id="37"/>
     </w:p>
     <w:p>
       <w:pPr>
@@ -7018,19 +9448,25 @@
               <w:rPr>
                 <w:lang w:eastAsia="en-US"/>
               </w:rPr>
-              <w:t xml:space="preserve">Storage, </w:t>
+              <w:t>Login</w:t>
             </w:r>
             <w:r>
               <w:rPr>
                 <w:lang w:eastAsia="en-US"/>
               </w:rPr>
-              <w:t>clienti</w:t>
+              <w:t>,</w:t>
             </w:r>
             <w:r>
               <w:rPr>
                 <w:lang w:eastAsia="en-US"/>
               </w:rPr>
-              <w:t>.</w:t>
+              <w:t>Storage,Dati</w:t>
+            </w:r>
+            <w:r>
+              <w:rPr>
+                <w:lang w:eastAsia="en-US"/>
+              </w:rPr>
+              <w:t>,Prodotti</w:t>
             </w:r>
           </w:p>
         </w:tc>
@@ -7082,94 +9518,55 @@
       <w:pPr>
         <w:pStyle w:val="Titolo2"/>
       </w:pPr>
-      <w:bookmarkStart w:id="39" w:name="_Toc475289784"/>
-      <w:r>
-        <w:lastRenderedPageBreak/>
+      <w:bookmarkStart w:id="38" w:name="_Toc475289784"/>
+      <w:r>
         <w:t>Gestione interfaccia</w:t>
       </w:r>
+      <w:bookmarkEnd w:id="38"/>
+    </w:p>
+    <w:p>
+      <w:pPr>
+        <w:rPr>
+          <w:lang w:eastAsia="en-US"/>
+        </w:rPr>
+      </w:pPr>
+    </w:p>
+    <w:p>
+      <w:r>
+        <w:t>Il modulo si occupa di ricevere e interpretare gli input che vengono dal layer interfaccia.</w:t>
+      </w:r>
+    </w:p>
+    <w:p>
+      <w:r>
+        <w:t xml:space="preserve">Comprendono quindi tutte le varie componenti grafiche che servono per la gestione delle operazioni </w:t>
+      </w:r>
+      <w:r>
+        <w:t>sulla web application</w:t>
+      </w:r>
+      <w:r>
+        <w:t>.</w:t>
+      </w:r>
+    </w:p>
+    <w:p/>
+    <w:p>
+      <w:pPr>
+        <w:pStyle w:val="Titolo1"/>
+      </w:pPr>
+      <w:bookmarkStart w:id="39" w:name="_Toc475289785"/>
+    </w:p>
+    <w:p>
+      <w:pPr>
+        <w:pStyle w:val="Titolo1"/>
+      </w:pPr>
+    </w:p>
+    <w:p>
+      <w:pPr>
+        <w:pStyle w:val="Titolo1"/>
+      </w:pPr>
+      <w:r>
+        <w:t>Class diagram</w:t>
+      </w:r>
       <w:bookmarkEnd w:id="39"/>
-    </w:p>
-    <w:p>
-      <w:pPr>
-        <w:rPr>
-          <w:lang w:eastAsia="en-US"/>
-        </w:rPr>
-      </w:pPr>
-    </w:p>
-    <w:p>
-      <w:r>
-        <w:t>Il modulo si occupa di ricevere e interpretare gli input che vengono dal layer interfaccia.</w:t>
-      </w:r>
-    </w:p>
-    <w:p>
-      <w:r>
-        <w:t xml:space="preserve">Comprendono quindi tutte le varie componenti grafiche che servono per la gestione delle operazioni </w:t>
-      </w:r>
-      <w:proofErr w:type="gramStart"/>
-      <w:r>
-        <w:t>sulla web</w:t>
-      </w:r>
-      <w:proofErr w:type="gramEnd"/>
-      <w:r>
-        <w:t xml:space="preserve"> application</w:t>
-      </w:r>
-      <w:r>
-        <w:t>.</w:t>
-      </w:r>
-    </w:p>
-    <w:p/>
-    <w:p/>
-    <w:p/>
-    <w:p/>
-    <w:p/>
-    <w:p/>
-    <w:p/>
-    <w:p/>
-    <w:p/>
-    <w:p/>
-    <w:p/>
-    <w:p/>
-    <w:p/>
-    <w:p/>
-    <w:p/>
-    <w:p/>
-    <w:p/>
-    <w:p/>
-    <w:p/>
-    <w:p/>
-    <w:p/>
-    <w:p/>
-    <w:p/>
-    <w:p/>
-    <w:p/>
-    <w:p/>
-    <w:p/>
-    <w:p/>
-    <w:p/>
-    <w:p/>
-    <w:p/>
-    <w:p/>
-    <w:p/>
-    <w:p/>
-    <w:p/>
-    <w:p/>
-    <w:p/>
-    <w:p/>
-    <w:p/>
-    <w:p/>
-    <w:p/>
-    <w:p/>
-    <w:p/>
-    <w:p>
-      <w:pPr>
-        <w:pStyle w:val="Titolo1"/>
-      </w:pPr>
-      <w:bookmarkStart w:id="40" w:name="_Toc475289785"/>
-      <w:r>
-        <w:lastRenderedPageBreak/>
-        <w:t>Class diagram</w:t>
-      </w:r>
-      <w:bookmarkEnd w:id="40"/>
     </w:p>
     <w:p>
       <w:pPr>
@@ -7332,12 +9729,12 @@
       <w:pPr>
         <w:pStyle w:val="Titolo1"/>
       </w:pPr>
-      <w:bookmarkStart w:id="41" w:name="_Toc475289786"/>
+      <w:bookmarkStart w:id="40" w:name="_Toc475289786"/>
       <w:r>
         <w:lastRenderedPageBreak/>
         <w:t>Glossario</w:t>
       </w:r>
-      <w:bookmarkEnd w:id="41"/>
+      <w:bookmarkEnd w:id="40"/>
     </w:p>
     <w:p>
       <w:pPr>
@@ -7481,7 +9878,7 @@
       <w:footerReference w:type="even" r:id="rId12"/>
       <w:footerReference w:type="default" r:id="rId13"/>
       <w:pgSz w:w="11900" w:h="16840"/>
-      <w:pgMar w:top="1417" w:right="1134" w:bottom="1134" w:left="1134" w:header="708" w:footer="708" w:gutter="0"/>
+      <w:pgMar w:top="720" w:right="720" w:bottom="720" w:left="720" w:header="708" w:footer="708" w:gutter="0"/>
       <w:cols w:space="708"/>
       <w:titlePg/>
       <w:docGrid w:linePitch="360"/>
@@ -7580,7 +9977,7 @@
         <w:rStyle w:val="Numeropagina"/>
         <w:noProof/>
       </w:rPr>
-      <w:t>4</w:t>
+      <w:t>8</w:t>
     </w:r>
     <w:r>
       <w:rPr>
@@ -13502,7 +15899,7 @@
 </file>
 
 <file path=customXml/itemProps1.xml><?xml version="1.0" encoding="utf-8"?>
-<ds:datastoreItem xmlns:ds="http://schemas.openxmlformats.org/officeDocument/2006/customXml" ds:itemID="{A4B08B33-743F-8E48-B54D-1FA743B992C9}">
+<ds:datastoreItem xmlns:ds="http://schemas.openxmlformats.org/officeDocument/2006/customXml" ds:itemID="{E8AE5797-42F7-4147-AEAF-ECBECFC67C8A}">
   <ds:schemaRefs>
     <ds:schemaRef ds:uri="http://schemas.openxmlformats.org/officeDocument/2006/bibliography"/>
   </ds:schemaRefs>

</xml_diff>